<commit_message>
add old templates, fix documentation
</commit_message>
<xml_diff>
--- a/source/UsersOnline-Installation.docx
+++ b/source/UsersOnline-Installation.docx
@@ -218,7 +218,7 @@
                     <w:rFonts w:eastAsiaTheme="majorEastAsia" w:cstheme="majorBidi"/>
                     <w:noProof/>
                   </w:rPr>
-                  <w:t>19.10.2011</w:t>
+                  <w:t>20.10.2011</w:t>
                 </w:r>
                 <w:r>
                   <w:rPr>
@@ -353,7 +353,7 @@
       <w:pPr>
         <w:pStyle w:val="berschrift1"/>
       </w:pPr>
-      <w:bookmarkStart w:id="0" w:name="_Toc306822407"/>
+      <w:bookmarkStart w:id="0" w:name="_Toc306879084"/>
       <w:r>
         <w:lastRenderedPageBreak/>
         <w:t>Inhalt</w:t>
@@ -381,7 +381,7 @@
       <w:r>
         <w:fldChar w:fldCharType="separate"/>
       </w:r>
-      <w:hyperlink w:anchor="_Toc306822407" w:history="1">
+      <w:hyperlink w:anchor="_Toc306879084" w:history="1">
         <w:r>
           <w:rPr>
             <w:rStyle w:val="Hyperlink"/>
@@ -408,7 +408,7 @@
             <w:noProof/>
             <w:webHidden/>
           </w:rPr>
-          <w:instrText xml:space="preserve"> PAGEREF _Toc306822407 \h </w:instrText>
+          <w:instrText xml:space="preserve"> PAGEREF _Toc306879084 \h </w:instrText>
         </w:r>
         <w:r>
           <w:rPr>
@@ -451,7 +451,7 @@
           <w:lang w:eastAsia="de-DE"/>
         </w:rPr>
       </w:pPr>
-      <w:hyperlink w:anchor="_Toc306822408" w:history="1">
+      <w:hyperlink w:anchor="_Toc306879085" w:history="1">
         <w:r>
           <w:rPr>
             <w:rStyle w:val="Hyperlink"/>
@@ -478,7 +478,7 @@
             <w:noProof/>
             <w:webHidden/>
           </w:rPr>
-          <w:instrText xml:space="preserve"> PAGEREF _Toc306822408 \h </w:instrText>
+          <w:instrText xml:space="preserve"> PAGEREF _Toc306879085 \h </w:instrText>
         </w:r>
         <w:r>
           <w:rPr>
@@ -521,7 +521,7 @@
           <w:lang w:eastAsia="de-DE"/>
         </w:rPr>
       </w:pPr>
-      <w:hyperlink w:anchor="_Toc306822409" w:history="1">
+      <w:hyperlink w:anchor="_Toc306879086" w:history="1">
         <w:r>
           <w:rPr>
             <w:rStyle w:val="Hyperlink"/>
@@ -548,7 +548,7 @@
             <w:noProof/>
             <w:webHidden/>
           </w:rPr>
-          <w:instrText xml:space="preserve"> PAGEREF _Toc306822409 \h </w:instrText>
+          <w:instrText xml:space="preserve"> PAGEREF _Toc306879086 \h </w:instrText>
         </w:r>
         <w:r>
           <w:rPr>
@@ -591,7 +591,7 @@
           <w:lang w:eastAsia="de-DE"/>
         </w:rPr>
       </w:pPr>
-      <w:hyperlink w:anchor="_Toc306822410" w:history="1">
+      <w:hyperlink w:anchor="_Toc306879087" w:history="1">
         <w:r>
           <w:rPr>
             <w:rStyle w:val="Hyperlink"/>
@@ -618,7 +618,7 @@
             <w:noProof/>
             <w:webHidden/>
           </w:rPr>
-          <w:instrText xml:space="preserve"> PAGEREF _Toc306822410 \h </w:instrText>
+          <w:instrText xml:space="preserve"> PAGEREF _Toc306879087 \h </w:instrText>
         </w:r>
         <w:r>
           <w:rPr>
@@ -661,7 +661,7 @@
           <w:lang w:eastAsia="de-DE"/>
         </w:rPr>
       </w:pPr>
-      <w:hyperlink w:anchor="_Toc306822411" w:history="1">
+      <w:hyperlink w:anchor="_Toc306879088" w:history="1">
         <w:r>
           <w:rPr>
             <w:rStyle w:val="Hyperlink"/>
@@ -688,7 +688,7 @@
             <w:noProof/>
             <w:webHidden/>
           </w:rPr>
-          <w:instrText xml:space="preserve"> PAGEREF _Toc306822411 \h </w:instrText>
+          <w:instrText xml:space="preserve"> PAGEREF _Toc306879088 \h </w:instrText>
         </w:r>
         <w:r>
           <w:rPr>
@@ -732,7 +732,7 @@
           <w:lang w:eastAsia="de-DE"/>
         </w:rPr>
       </w:pPr>
-      <w:hyperlink w:anchor="_Toc306822412" w:history="1">
+      <w:hyperlink w:anchor="_Toc306879089" w:history="1">
         <w:r>
           <w:rPr>
             <w:rStyle w:val="Hyperlink"/>
@@ -774,7 +774,7 @@
             <w:noProof/>
             <w:webHidden/>
           </w:rPr>
-          <w:instrText xml:space="preserve"> PAGEREF _Toc306822412 \h </w:instrText>
+          <w:instrText xml:space="preserve"> PAGEREF _Toc306879089 \h </w:instrText>
         </w:r>
         <w:r>
           <w:rPr>
@@ -818,7 +818,7 @@
           <w:lang w:eastAsia="de-DE"/>
         </w:rPr>
       </w:pPr>
-      <w:hyperlink w:anchor="_Toc306822413" w:history="1">
+      <w:hyperlink w:anchor="_Toc306879090" w:history="1">
         <w:r>
           <w:rPr>
             <w:rStyle w:val="Hyperlink"/>
@@ -860,7 +860,7 @@
             <w:noProof/>
             <w:webHidden/>
           </w:rPr>
-          <w:instrText xml:space="preserve"> PAGEREF _Toc306822413 \h </w:instrText>
+          <w:instrText xml:space="preserve"> PAGEREF _Toc306879090 \h </w:instrText>
         </w:r>
         <w:r>
           <w:rPr>
@@ -904,7 +904,7 @@
           <w:lang w:eastAsia="de-DE"/>
         </w:rPr>
       </w:pPr>
-      <w:hyperlink w:anchor="_Toc306822414" w:history="1">
+      <w:hyperlink w:anchor="_Toc306879091" w:history="1">
         <w:r>
           <w:rPr>
             <w:rStyle w:val="Hyperlink"/>
@@ -946,7 +946,7 @@
             <w:noProof/>
             <w:webHidden/>
           </w:rPr>
-          <w:instrText xml:space="preserve"> PAGEREF _Toc306822414 \h </w:instrText>
+          <w:instrText xml:space="preserve"> PAGEREF _Toc306879091 \h </w:instrText>
         </w:r>
         <w:r>
           <w:rPr>
@@ -990,7 +990,7 @@
           <w:lang w:eastAsia="de-DE"/>
         </w:rPr>
       </w:pPr>
-      <w:hyperlink w:anchor="_Toc306822415" w:history="1">
+      <w:hyperlink w:anchor="_Toc306879092" w:history="1">
         <w:r>
           <w:rPr>
             <w:rStyle w:val="Hyperlink"/>
@@ -1032,7 +1032,7 @@
             <w:noProof/>
             <w:webHidden/>
           </w:rPr>
-          <w:instrText xml:space="preserve"> PAGEREF _Toc306822415 \h </w:instrText>
+          <w:instrText xml:space="preserve"> PAGEREF _Toc306879092 \h </w:instrText>
         </w:r>
         <w:r>
           <w:rPr>
@@ -1076,7 +1076,7 @@
           <w:lang w:eastAsia="de-DE"/>
         </w:rPr>
       </w:pPr>
-      <w:hyperlink w:anchor="_Toc306822416" w:history="1">
+      <w:hyperlink w:anchor="_Toc306879093" w:history="1">
         <w:r>
           <w:rPr>
             <w:rStyle w:val="Hyperlink"/>
@@ -1118,7 +1118,7 @@
             <w:noProof/>
             <w:webHidden/>
           </w:rPr>
-          <w:instrText xml:space="preserve"> PAGEREF _Toc306822416 \h </w:instrText>
+          <w:instrText xml:space="preserve"> PAGEREF _Toc306879093 \h </w:instrText>
         </w:r>
         <w:r>
           <w:rPr>
@@ -1162,7 +1162,7 @@
           <w:lang w:eastAsia="de-DE"/>
         </w:rPr>
       </w:pPr>
-      <w:hyperlink w:anchor="_Toc306822417" w:history="1">
+      <w:hyperlink w:anchor="_Toc306879094" w:history="1">
         <w:r>
           <w:rPr>
             <w:rStyle w:val="Hyperlink"/>
@@ -1204,7 +1204,7 @@
             <w:noProof/>
             <w:webHidden/>
           </w:rPr>
-          <w:instrText xml:space="preserve"> PAGEREF _Toc306822417 \h </w:instrText>
+          <w:instrText xml:space="preserve"> PAGEREF _Toc306879094 \h </w:instrText>
         </w:r>
         <w:r>
           <w:rPr>
@@ -1248,7 +1248,7 @@
           <w:lang w:eastAsia="de-DE"/>
         </w:rPr>
       </w:pPr>
-      <w:hyperlink w:anchor="_Toc306822418" w:history="1">
+      <w:hyperlink w:anchor="_Toc306879095" w:history="1">
         <w:r>
           <w:rPr>
             <w:rStyle w:val="Hyperlink"/>
@@ -1290,7 +1290,7 @@
             <w:noProof/>
             <w:webHidden/>
           </w:rPr>
-          <w:instrText xml:space="preserve"> PAGEREF _Toc306822418 \h </w:instrText>
+          <w:instrText xml:space="preserve"> PAGEREF _Toc306879095 \h </w:instrText>
         </w:r>
         <w:r>
           <w:rPr>
@@ -1333,7 +1333,7 @@
           <w:lang w:eastAsia="de-DE"/>
         </w:rPr>
       </w:pPr>
-      <w:hyperlink w:anchor="_Toc306822419" w:history="1">
+      <w:hyperlink w:anchor="_Toc306879096" w:history="1">
         <w:r>
           <w:rPr>
             <w:rStyle w:val="Hyperlink"/>
@@ -1360,437 +1360,7 @@
             <w:noProof/>
             <w:webHidden/>
           </w:rPr>
-          <w:instrText xml:space="preserve"> PAGEREF _Toc306822419 \h </w:instrText>
-        </w:r>
-        <w:r>
-          <w:rPr>
-            <w:noProof/>
-            <w:webHidden/>
-          </w:rPr>
-        </w:r>
-        <w:r>
-          <w:rPr>
-            <w:noProof/>
-            <w:webHidden/>
-          </w:rPr>
-          <w:fldChar w:fldCharType="separate"/>
-        </w:r>
-        <w:r>
-          <w:rPr>
-            <w:noProof/>
-            <w:webHidden/>
-          </w:rPr>
-          <w:t>7</w:t>
-        </w:r>
-        <w:r>
-          <w:rPr>
-            <w:noProof/>
-            <w:webHidden/>
-          </w:rPr>
-          <w:fldChar w:fldCharType="end"/>
-        </w:r>
-      </w:hyperlink>
-    </w:p>
-    <w:p>
-      <w:pPr>
-        <w:pStyle w:val="Verzeichnis2"/>
-        <w:tabs>
-          <w:tab w:val="left" w:pos="660"/>
-          <w:tab w:val="right" w:leader="dot" w:pos="9062"/>
-        </w:tabs>
-        <w:rPr>
-          <w:rFonts w:eastAsiaTheme="minorEastAsia"/>
-          <w:noProof/>
-          <w:lang w:eastAsia="de-DE"/>
-        </w:rPr>
-      </w:pPr>
-      <w:hyperlink w:anchor="_Toc306822420" w:history="1">
-        <w:r>
-          <w:rPr>
-            <w:rStyle w:val="Hyperlink"/>
-            <w:noProof/>
-          </w:rPr>
-          <w:t>1.</w:t>
-        </w:r>
-        <w:r>
-          <w:rPr>
-            <w:rFonts w:eastAsiaTheme="minorEastAsia"/>
-            <w:noProof/>
-            <w:lang w:eastAsia="de-DE"/>
-          </w:rPr>
-          <w:tab/>
-        </w:r>
-        <w:r>
-          <w:rPr>
-            <w:rStyle w:val="Hyperlink"/>
-            <w:noProof/>
-          </w:rPr>
-          <w:t>Connector kontrollieren</w:t>
-        </w:r>
-        <w:r>
-          <w:rPr>
-            <w:noProof/>
-            <w:webHidden/>
-          </w:rPr>
-          <w:tab/>
-        </w:r>
-        <w:r>
-          <w:rPr>
-            <w:noProof/>
-            <w:webHidden/>
-          </w:rPr>
-          <w:fldChar w:fldCharType="begin"/>
-        </w:r>
-        <w:r>
-          <w:rPr>
-            <w:noProof/>
-            <w:webHidden/>
-          </w:rPr>
-          <w:instrText xml:space="preserve"> PAGEREF _Toc306822420 \h </w:instrText>
-        </w:r>
-        <w:r>
-          <w:rPr>
-            <w:noProof/>
-            <w:webHidden/>
-          </w:rPr>
-        </w:r>
-        <w:r>
-          <w:rPr>
-            <w:noProof/>
-            <w:webHidden/>
-          </w:rPr>
-          <w:fldChar w:fldCharType="separate"/>
-        </w:r>
-        <w:r>
-          <w:rPr>
-            <w:noProof/>
-            <w:webHidden/>
-          </w:rPr>
-          <w:t>7</w:t>
-        </w:r>
-        <w:r>
-          <w:rPr>
-            <w:noProof/>
-            <w:webHidden/>
-          </w:rPr>
-          <w:fldChar w:fldCharType="end"/>
-        </w:r>
-      </w:hyperlink>
-    </w:p>
-    <w:p>
-      <w:pPr>
-        <w:pStyle w:val="Verzeichnis2"/>
-        <w:tabs>
-          <w:tab w:val="left" w:pos="660"/>
-          <w:tab w:val="right" w:leader="dot" w:pos="9062"/>
-        </w:tabs>
-        <w:rPr>
-          <w:rFonts w:eastAsiaTheme="minorEastAsia"/>
-          <w:noProof/>
-          <w:lang w:eastAsia="de-DE"/>
-        </w:rPr>
-      </w:pPr>
-      <w:hyperlink w:anchor="_Toc306822421" w:history="1">
-        <w:r>
-          <w:rPr>
-            <w:rStyle w:val="Hyperlink"/>
-            <w:noProof/>
-          </w:rPr>
-          <w:t>2.</w:t>
-        </w:r>
-        <w:r>
-          <w:rPr>
-            <w:rFonts w:eastAsiaTheme="minorEastAsia"/>
-            <w:noProof/>
-            <w:lang w:eastAsia="de-DE"/>
-          </w:rPr>
-          <w:tab/>
-        </w:r>
-        <w:r>
-          <w:rPr>
-            <w:rStyle w:val="Hyperlink"/>
-            <w:noProof/>
-          </w:rPr>
-          <w:t>Dateien kopieren</w:t>
-        </w:r>
-        <w:r>
-          <w:rPr>
-            <w:noProof/>
-            <w:webHidden/>
-          </w:rPr>
-          <w:tab/>
-        </w:r>
-        <w:r>
-          <w:rPr>
-            <w:noProof/>
-            <w:webHidden/>
-          </w:rPr>
-          <w:fldChar w:fldCharType="begin"/>
-        </w:r>
-        <w:r>
-          <w:rPr>
-            <w:noProof/>
-            <w:webHidden/>
-          </w:rPr>
-          <w:instrText xml:space="preserve"> PAGEREF _Toc306822421 \h </w:instrText>
-        </w:r>
-        <w:r>
-          <w:rPr>
-            <w:noProof/>
-            <w:webHidden/>
-          </w:rPr>
-        </w:r>
-        <w:r>
-          <w:rPr>
-            <w:noProof/>
-            <w:webHidden/>
-          </w:rPr>
-          <w:fldChar w:fldCharType="separate"/>
-        </w:r>
-        <w:r>
-          <w:rPr>
-            <w:noProof/>
-            <w:webHidden/>
-          </w:rPr>
-          <w:t>7</w:t>
-        </w:r>
-        <w:r>
-          <w:rPr>
-            <w:noProof/>
-            <w:webHidden/>
-          </w:rPr>
-          <w:fldChar w:fldCharType="end"/>
-        </w:r>
-      </w:hyperlink>
-    </w:p>
-    <w:p>
-      <w:pPr>
-        <w:pStyle w:val="Verzeichnis2"/>
-        <w:tabs>
-          <w:tab w:val="left" w:pos="660"/>
-          <w:tab w:val="right" w:leader="dot" w:pos="9062"/>
-        </w:tabs>
-        <w:rPr>
-          <w:rFonts w:eastAsiaTheme="minorEastAsia"/>
-          <w:noProof/>
-          <w:lang w:eastAsia="de-DE"/>
-        </w:rPr>
-      </w:pPr>
-      <w:hyperlink w:anchor="_Toc306822422" w:history="1">
-        <w:r>
-          <w:rPr>
-            <w:rStyle w:val="Hyperlink"/>
-            <w:noProof/>
-          </w:rPr>
-          <w:t>3.</w:t>
-        </w:r>
-        <w:r>
-          <w:rPr>
-            <w:rFonts w:eastAsiaTheme="minorEastAsia"/>
-            <w:noProof/>
-            <w:lang w:eastAsia="de-DE"/>
-          </w:rPr>
-          <w:tab/>
-        </w:r>
-        <w:r>
-          <w:rPr>
-            <w:rStyle w:val="Hyperlink"/>
-            <w:noProof/>
-          </w:rPr>
-          <w:t>Angepasste Dateien kontrollieren</w:t>
-        </w:r>
-        <w:r>
-          <w:rPr>
-            <w:noProof/>
-            <w:webHidden/>
-          </w:rPr>
-          <w:tab/>
-        </w:r>
-        <w:r>
-          <w:rPr>
-            <w:noProof/>
-            <w:webHidden/>
-          </w:rPr>
-          <w:fldChar w:fldCharType="begin"/>
-        </w:r>
-        <w:r>
-          <w:rPr>
-            <w:noProof/>
-            <w:webHidden/>
-          </w:rPr>
-          <w:instrText xml:space="preserve"> PAGEREF _Toc306822422 \h </w:instrText>
-        </w:r>
-        <w:r>
-          <w:rPr>
-            <w:noProof/>
-            <w:webHidden/>
-          </w:rPr>
-        </w:r>
-        <w:r>
-          <w:rPr>
-            <w:noProof/>
-            <w:webHidden/>
-          </w:rPr>
-          <w:fldChar w:fldCharType="separate"/>
-        </w:r>
-        <w:r>
-          <w:rPr>
-            <w:noProof/>
-            <w:webHidden/>
-          </w:rPr>
-          <w:t>7</w:t>
-        </w:r>
-        <w:r>
-          <w:rPr>
-            <w:noProof/>
-            <w:webHidden/>
-          </w:rPr>
-          <w:fldChar w:fldCharType="end"/>
-        </w:r>
-      </w:hyperlink>
-    </w:p>
-    <w:p>
-      <w:pPr>
-        <w:pStyle w:val="Verzeichnis2"/>
-        <w:tabs>
-          <w:tab w:val="left" w:pos="660"/>
-          <w:tab w:val="right" w:leader="dot" w:pos="9062"/>
-        </w:tabs>
-        <w:rPr>
-          <w:rFonts w:eastAsiaTheme="minorEastAsia"/>
-          <w:noProof/>
-          <w:lang w:eastAsia="de-DE"/>
-        </w:rPr>
-      </w:pPr>
-      <w:hyperlink w:anchor="_Toc306822423" w:history="1">
-        <w:r>
-          <w:rPr>
-            <w:rStyle w:val="Hyperlink"/>
-            <w:noProof/>
-          </w:rPr>
-          <w:t>4.</w:t>
-        </w:r>
-        <w:r>
-          <w:rPr>
-            <w:rFonts w:eastAsiaTheme="minorEastAsia"/>
-            <w:noProof/>
-            <w:lang w:eastAsia="de-DE"/>
-          </w:rPr>
-          <w:tab/>
-        </w:r>
-        <w:r>
-          <w:rPr>
-            <w:rStyle w:val="Hyperlink"/>
-            <w:noProof/>
-          </w:rPr>
-          <w:t>Datenbankänderungen installieren</w:t>
-        </w:r>
-        <w:r>
-          <w:rPr>
-            <w:noProof/>
-            <w:webHidden/>
-          </w:rPr>
-          <w:tab/>
-        </w:r>
-        <w:r>
-          <w:rPr>
-            <w:noProof/>
-            <w:webHidden/>
-          </w:rPr>
-          <w:fldChar w:fldCharType="begin"/>
-        </w:r>
-        <w:r>
-          <w:rPr>
-            <w:noProof/>
-            <w:webHidden/>
-          </w:rPr>
-          <w:instrText xml:space="preserve"> PAGEREF _Toc306822423 \h </w:instrText>
-        </w:r>
-        <w:r>
-          <w:rPr>
-            <w:noProof/>
-            <w:webHidden/>
-          </w:rPr>
-        </w:r>
-        <w:r>
-          <w:rPr>
-            <w:noProof/>
-            <w:webHidden/>
-          </w:rPr>
-          <w:fldChar w:fldCharType="separate"/>
-        </w:r>
-        <w:r>
-          <w:rPr>
-            <w:noProof/>
-            <w:webHidden/>
-          </w:rPr>
-          <w:t>7</w:t>
-        </w:r>
-        <w:r>
-          <w:rPr>
-            <w:noProof/>
-            <w:webHidden/>
-          </w:rPr>
-          <w:fldChar w:fldCharType="end"/>
-        </w:r>
-      </w:hyperlink>
-    </w:p>
-    <w:p>
-      <w:pPr>
-        <w:pStyle w:val="Verzeichnis2"/>
-        <w:tabs>
-          <w:tab w:val="left" w:pos="660"/>
-          <w:tab w:val="right" w:leader="dot" w:pos="9062"/>
-        </w:tabs>
-        <w:rPr>
-          <w:rFonts w:eastAsiaTheme="minorEastAsia"/>
-          <w:noProof/>
-          <w:lang w:eastAsia="de-DE"/>
-        </w:rPr>
-      </w:pPr>
-      <w:hyperlink w:anchor="_Toc306822424" w:history="1">
-        <w:r>
-          <w:rPr>
-            <w:rStyle w:val="Hyperlink"/>
-            <w:noProof/>
-          </w:rPr>
-          <w:t>5.</w:t>
-        </w:r>
-        <w:r>
-          <w:rPr>
-            <w:rFonts w:eastAsiaTheme="minorEastAsia"/>
-            <w:noProof/>
-            <w:lang w:eastAsia="de-DE"/>
-          </w:rPr>
-          <w:tab/>
-        </w:r>
-        <w:r>
-          <w:rPr>
-            <w:rStyle w:val="Hyperlink"/>
-            <w:noProof/>
-          </w:rPr>
-          <w:t>Moduleinträge setzen</w:t>
-        </w:r>
-        <w:r>
-          <w:rPr>
-            <w:noProof/>
-            <w:webHidden/>
-          </w:rPr>
-          <w:tab/>
-        </w:r>
-        <w:r>
-          <w:rPr>
-            <w:noProof/>
-            <w:webHidden/>
-          </w:rPr>
-          <w:fldChar w:fldCharType="begin"/>
-        </w:r>
-        <w:r>
-          <w:rPr>
-            <w:noProof/>
-            <w:webHidden/>
-          </w:rPr>
-          <w:instrText xml:space="preserve"> PAGEREF _Toc306822424 \h </w:instrText>
+          <w:instrText xml:space="preserve"> PAGEREF _Toc306879096 \h </w:instrText>
         </w:r>
         <w:r>
           <w:rPr>
@@ -1833,7 +1403,7 @@
           <w:lang w:eastAsia="de-DE"/>
         </w:rPr>
       </w:pPr>
-      <w:hyperlink w:anchor="_Toc306822425" w:history="1">
+      <w:hyperlink w:anchor="_Toc306879097" w:history="1">
         <w:r>
           <w:rPr>
             <w:rStyle w:val="Hyperlink"/>
@@ -1860,7 +1430,7 @@
             <w:noProof/>
             <w:webHidden/>
           </w:rPr>
-          <w:instrText xml:space="preserve"> PAGEREF _Toc306822425 \h </w:instrText>
+          <w:instrText xml:space="preserve"> PAGEREF _Toc306879097 \h </w:instrText>
         </w:r>
         <w:r>
           <w:rPr>
@@ -1905,7 +1475,7 @@
       <w:pPr>
         <w:pStyle w:val="berschrift1"/>
       </w:pPr>
-      <w:bookmarkStart w:id="1" w:name="_Toc306822408"/>
+      <w:bookmarkStart w:id="1" w:name="_Toc306879085"/>
       <w:r>
         <w:t>Konventionen</w:t>
       </w:r>
@@ -2128,7 +1698,7 @@
       <w:pPr>
         <w:pStyle w:val="berschrift1"/>
       </w:pPr>
-      <w:bookmarkStart w:id="2" w:name="_Toc306822409"/>
+      <w:bookmarkStart w:id="2" w:name="_Toc306879086"/>
       <w:r>
         <w:t>Mindestanforderungen</w:t>
       </w:r>
@@ -2187,7 +1757,7 @@
       <w:pPr>
         <w:pStyle w:val="berschrift1"/>
       </w:pPr>
-      <w:bookmarkStart w:id="3" w:name="_Toc306822410"/>
+      <w:bookmarkStart w:id="3" w:name="_Toc306879087"/>
       <w:r>
         <w:t>Vorbereitung</w:t>
       </w:r>
@@ -2196,6 +1766,9 @@
     <w:p>
       <w:r>
         <w:t xml:space="preserve">Installieren Sie bitte zuerst unseren Modul-Connector </w:t>
+      </w:r>
+      <w:r>
+        <w:t xml:space="preserve">(optional) </w:t>
       </w:r>
       <w:r>
         <w:t>zur einfacheren Installation</w:t>
@@ -2343,7 +1916,7 @@
       <w:pPr>
         <w:pStyle w:val="berschrift1"/>
       </w:pPr>
-      <w:bookmarkStart w:id="4" w:name="_Toc306822411"/>
+      <w:bookmarkStart w:id="4" w:name="_Toc306879088"/>
       <w:r>
         <w:t>Neuinstallation</w:t>
       </w:r>
@@ -2357,12 +1930,12 @@
           <w:numId w:val="11"/>
         </w:numPr>
       </w:pPr>
-      <w:bookmarkStart w:id="5" w:name="_Toc306822412"/>
-      <w:bookmarkStart w:id="6" w:name="_Toc281260457"/>
+      <w:bookmarkStart w:id="5" w:name="_Toc281260457"/>
+      <w:bookmarkStart w:id="6" w:name="_Toc306879089"/>
       <w:r>
         <w:t>Dateien kopieren</w:t>
       </w:r>
-      <w:bookmarkEnd w:id="5"/>
+      <w:bookmarkEnd w:id="6"/>
     </w:p>
     <w:p>
       <w:pPr>
@@ -2476,7 +2049,7 @@
           <w:numId w:val="11"/>
         </w:numPr>
       </w:pPr>
-      <w:bookmarkStart w:id="7" w:name="_Toc306822413"/>
+      <w:bookmarkStart w:id="7" w:name="_Toc306879090"/>
       <w:r>
         <w:t>Dateien anpassen</w:t>
       </w:r>
@@ -2546,7 +2119,7 @@
           <w:numId w:val="11"/>
         </w:numPr>
       </w:pPr>
-      <w:bookmarkStart w:id="8" w:name="_Toc306822414"/>
+      <w:bookmarkStart w:id="8" w:name="_Toc306879091"/>
       <w:r>
         <w:t>Moduleinträge setzen</w:t>
       </w:r>
@@ -2887,7 +2460,7 @@
           <w:numId w:val="11"/>
         </w:numPr>
       </w:pPr>
-      <w:bookmarkStart w:id="9" w:name="_Toc306822415"/>
+      <w:bookmarkStart w:id="9" w:name="_Toc306879092"/>
       <w:r>
         <w:t>Datenbankänderungen installieren</w:t>
       </w:r>
@@ -3098,7 +2671,7 @@
           <w:numId w:val="11"/>
         </w:numPr>
       </w:pPr>
-      <w:bookmarkStart w:id="10" w:name="_Toc306822416"/>
+      <w:bookmarkStart w:id="10" w:name="_Toc306879093"/>
       <w:r>
         <w:t>TMP leeren</w:t>
       </w:r>
@@ -3435,7 +3008,7 @@
           <w:numId w:val="11"/>
         </w:numPr>
       </w:pPr>
-      <w:bookmarkStart w:id="11" w:name="_Toc306822417"/>
+      <w:bookmarkStart w:id="11" w:name="_Toc306879094"/>
       <w:r>
         <w:t>Modul konfigurieren</w:t>
       </w:r>
@@ -3495,7 +3068,7 @@
           <w:numId w:val="11"/>
         </w:numPr>
       </w:pPr>
-      <w:bookmarkStart w:id="12" w:name="_Toc306822418"/>
+      <w:bookmarkStart w:id="12" w:name="_Toc306879095"/>
       <w:r>
         <w:t>Updatefähigkeit</w:t>
       </w:r>
@@ -3530,481 +3103,18 @@
       <w:pPr>
         <w:pStyle w:val="berschrift1"/>
       </w:pPr>
-      <w:bookmarkStart w:id="13" w:name="_Toc306822419"/>
+      <w:bookmarkStart w:id="13" w:name="_Toc306879096"/>
       <w:r>
         <w:t>Update</w:t>
       </w:r>
       <w:bookmarkEnd w:id="13"/>
     </w:p>
     <w:p>
-      <w:pPr>
-        <w:pStyle w:val="berschrift2"/>
-        <w:numPr>
-          <w:ilvl w:val="0"/>
-          <w:numId w:val="12"/>
-        </w:numPr>
-      </w:pPr>
-      <w:bookmarkStart w:id="14" w:name="_Toc306822420"/>
-      <w:r>
-        <w:t>Connector kontrollieren</w:t>
-      </w:r>
-      <w:bookmarkEnd w:id="14"/>
-    </w:p>
-    <w:p>
-      <w:pPr>
-        <w:pStyle w:val="Listenabsatz"/>
-        <w:ind w:left="714"/>
-        <w:contextualSpacing w:val="0"/>
-      </w:pPr>
-      <w:r>
-        <w:t>Kontrollieren Sie bitte die Version unseres Modul-Connectors im Adminbereich unter</w:t>
-      </w:r>
-      <w:r>
-        <w:t xml:space="preserve"> </w:t>
-      </w:r>
-      <w:r>
-        <w:rPr>
-          <w:rFonts w:ascii="Courier New" w:hAnsi="Courier New" w:cs="Courier New"/>
-        </w:rPr>
-        <w:t>[</w:t>
-      </w:r>
-      <w:r>
-        <w:rPr>
-          <w:rFonts w:ascii="Courier New" w:hAnsi="Courier New" w:cs="Courier New"/>
-          <w:b/>
-        </w:rPr>
-        <w:t>D</w:t>
-      </w:r>
-      <w:r>
-        <w:rPr>
-          <w:rFonts w:ascii="Courier New" w:hAnsi="Courier New" w:cs="Courier New"/>
-          <w:b/>
-        </w:rPr>
-        <w:t xml:space="preserve">3 </w:t>
-      </w:r>
-      <w:r>
-        <w:rPr>
-          <w:rFonts w:ascii="Courier New" w:hAnsi="Courier New" w:cs="Courier New"/>
-          <w:b/>
-        </w:rPr>
-        <w:t>Module</w:t>
-      </w:r>
-      <w:r>
-        <w:rPr>
-          <w:rFonts w:ascii="Courier New" w:hAnsi="Courier New" w:cs="Courier New"/>
-        </w:rPr>
-        <w:t>]</w:t>
-      </w:r>
-      <w:r>
-        <w:rPr>
-          <w:rFonts w:ascii="Courier New" w:hAnsi="Courier New" w:cs="Courier New"/>
-        </w:rPr>
-        <w:t xml:space="preserve"> </w:t>
-      </w:r>
-      <w:r>
-        <w:rPr>
-          <w:rFonts w:ascii="Courier New" w:hAnsi="Courier New" w:cs="Courier New"/>
-        </w:rPr>
-        <w:sym w:font="Wingdings" w:char="F0E0"/>
-      </w:r>
-      <w:r>
-        <w:rPr>
-          <w:rFonts w:ascii="Courier New" w:hAnsi="Courier New" w:cs="Courier New"/>
-        </w:rPr>
-        <w:t xml:space="preserve"> </w:t>
-      </w:r>
-      <w:r>
-        <w:rPr>
-          <w:rFonts w:ascii="Courier New" w:hAnsi="Courier New" w:cs="Courier New"/>
-        </w:rPr>
-        <w:t>[</w:t>
-      </w:r>
-      <w:r>
-        <w:rPr>
-          <w:rFonts w:ascii="Courier New" w:hAnsi="Courier New" w:cs="Courier New"/>
-          <w:b/>
-        </w:rPr>
-        <w:t>Modul-Connector</w:t>
-      </w:r>
-      <w:r>
-        <w:rPr>
-          <w:rFonts w:ascii="Courier New" w:hAnsi="Courier New" w:cs="Courier New"/>
-        </w:rPr>
-        <w:t>]</w:t>
-      </w:r>
-      <w:r>
-        <w:t xml:space="preserve"> auf Updates.</w:t>
-      </w:r>
-    </w:p>
-    <w:p>
-      <w:pPr>
-        <w:pStyle w:val="berschrift2"/>
-        <w:numPr>
-          <w:ilvl w:val="0"/>
-          <w:numId w:val="12"/>
-        </w:numPr>
-      </w:pPr>
-      <w:bookmarkStart w:id="15" w:name="_Toc306822421"/>
-      <w:r>
-        <w:t>Dateien kopieren</w:t>
-      </w:r>
-      <w:bookmarkEnd w:id="15"/>
-    </w:p>
-    <w:p>
-      <w:pPr>
-        <w:pStyle w:val="Listenabsatz"/>
-        <w:ind w:left="714"/>
-        <w:contextualSpacing w:val="0"/>
-      </w:pPr>
-      <w:r>
-        <w:t xml:space="preserve">Überschreiben Sie alle Moduldateien mit denen im </w:t>
-      </w:r>
-      <w:r>
-        <w:t>„</w:t>
-      </w:r>
-      <w:r>
-        <w:rPr>
-          <w:rFonts w:ascii="Courier New" w:hAnsi="Courier New" w:cs="Courier New"/>
-          <w:i/>
-        </w:rPr>
-        <w:t>copy_this</w:t>
-      </w:r>
-      <w:r>
-        <w:t>“</w:t>
-      </w:r>
-      <w:r>
-        <w:t xml:space="preserve">-Verzeichnis. </w:t>
-      </w:r>
-    </w:p>
-    <w:p>
-      <w:pPr>
-        <w:pStyle w:val="Listenabsatz"/>
-        <w:ind w:left="1276" w:hanging="567"/>
-        <w:contextualSpacing w:val="0"/>
-      </w:pPr>
-      <w:r>
-        <w:rPr>
-          <w:b/>
-          <w:noProof/>
-          <w:color w:val="C00000"/>
-          <w:lang w:eastAsia="de-DE"/>
-        </w:rPr>
-        <w:drawing>
-          <wp:inline distT="0" distB="0" distL="0" distR="0">
-            <wp:extent cx="228600" cy="228600"/>
-            <wp:effectExtent l="19050" t="0" r="0" b="0"/>
-            <wp:docPr id="3" name="Grafik 2" descr="001_30.png"/>
-            <wp:cNvGraphicFramePr>
-              <a:graphicFrameLocks xmlns:a="http://schemas.openxmlformats.org/drawingml/2006/main" noChangeAspect="1"/>
-            </wp:cNvGraphicFramePr>
-            <a:graphic xmlns:a="http://schemas.openxmlformats.org/drawingml/2006/main">
-              <a:graphicData uri="http://schemas.openxmlformats.org/drawingml/2006/picture">
-                <pic:pic xmlns:pic="http://schemas.openxmlformats.org/drawingml/2006/picture">
-                  <pic:nvPicPr>
-                    <pic:cNvPr id="0" name="001_30.png"/>
-                    <pic:cNvPicPr/>
-                  </pic:nvPicPr>
-                  <pic:blipFill>
-                    <a:blip r:embed="rId11" cstate="print"/>
-                    <a:stretch>
-                      <a:fillRect/>
-                    </a:stretch>
-                  </pic:blipFill>
-                  <pic:spPr>
-                    <a:xfrm>
-                      <a:off x="0" y="0"/>
-                      <a:ext cx="228600" cy="228600"/>
-                    </a:xfrm>
-                    <a:prstGeom prst="rect">
-                      <a:avLst/>
-                    </a:prstGeom>
-                  </pic:spPr>
-                </pic:pic>
-              </a:graphicData>
-            </a:graphic>
-          </wp:inline>
-        </w:drawing>
-      </w:r>
-      <w:r>
-        <w:t xml:space="preserve">   </w:t>
-      </w:r>
-      <w:r>
-        <w:rPr>
-          <w:b/>
-          <w:color w:val="C00000"/>
-        </w:rPr>
-        <w:t>Wichtig:</w:t>
-      </w:r>
-      <w:r>
-        <w:t xml:space="preserve"> </w:t>
-      </w:r>
-      <w:r>
-        <w:t>Achten Sie darauf, dass speziell die PHP-Dateien im Binär-Modus übertragen werden.</w:t>
-      </w:r>
-    </w:p>
-    <w:p>
-      <w:pPr>
-        <w:pStyle w:val="berschrift2"/>
-        <w:numPr>
-          <w:ilvl w:val="0"/>
-          <w:numId w:val="12"/>
-        </w:numPr>
-      </w:pPr>
-      <w:bookmarkStart w:id="16" w:name="_Toc306822422"/>
-      <w:r>
-        <w:t>Angepasste Dateien kontrollieren</w:t>
-      </w:r>
-      <w:bookmarkEnd w:id="16"/>
-    </w:p>
-    <w:p>
-      <w:pPr>
-        <w:pStyle w:val="Listenabsatz"/>
-        <w:ind w:left="714"/>
-        <w:contextualSpacing w:val="0"/>
-      </w:pPr>
-      <w:r>
-        <w:t>I</w:t>
-      </w:r>
-      <w:r>
-        <w:t>m Verzeichnis</w:t>
-      </w:r>
-      <w:r>
-        <w:t xml:space="preserve"> </w:t>
-      </w:r>
-      <w:r>
-        <w:t>„</w:t>
-      </w:r>
-      <w:r>
-        <w:rPr>
-          <w:rFonts w:ascii="Courier New" w:hAnsi="Courier New" w:cs="Courier New"/>
-          <w:i/>
-        </w:rPr>
-        <w:t>changed_full</w:t>
-      </w:r>
-      <w:r>
-        <w:t>“</w:t>
-      </w:r>
-      <w:r>
-        <w:t xml:space="preserve"> liegen</w:t>
-      </w:r>
-      <w:r>
-        <w:t>, nach Shopversionen getrennt,</w:t>
-      </w:r>
-      <w:r>
-        <w:t xml:space="preserve"> die modulspezifischen </w:t>
-      </w:r>
-      <w:r>
-        <w:t>Dateien</w:t>
-      </w:r>
-      <w:r>
-        <w:t>. Haben Sie diese angepasst, gleichen Sie Ihre Version bitte mit den neuen Fassungen ab.</w:t>
-      </w:r>
-    </w:p>
-    <w:p>
-      <w:pPr>
-        <w:pStyle w:val="berschrift2"/>
-        <w:numPr>
-          <w:ilvl w:val="0"/>
-          <w:numId w:val="12"/>
-        </w:numPr>
-      </w:pPr>
-      <w:bookmarkStart w:id="17" w:name="_Toc306822423"/>
-      <w:r>
-        <w:t>Datenbankänderungen installieren</w:t>
-      </w:r>
-      <w:bookmarkEnd w:id="17"/>
-    </w:p>
-    <w:p>
-      <w:pPr>
-        <w:pStyle w:val="Listenabsatz"/>
-        <w:ind w:left="714"/>
-        <w:contextualSpacing w:val="0"/>
-      </w:pPr>
-      <w:r>
-        <w:t xml:space="preserve">Im Ordner </w:t>
-      </w:r>
-      <w:r>
-        <w:t>„</w:t>
-      </w:r>
-      <w:r>
-        <w:rPr>
-          <w:rFonts w:ascii="Courier New" w:hAnsi="Courier New" w:cs="Courier New"/>
-          <w:i/>
-        </w:rPr>
-        <w:t>setup+doku</w:t>
-      </w:r>
-      <w:r>
-        <w:t>“</w:t>
-      </w:r>
-      <w:r>
-        <w:t xml:space="preserve"> finden Sie die </w:t>
-      </w:r>
-      <w:r>
-        <w:t>„</w:t>
-      </w:r>
-      <w:r>
-        <w:rPr>
-          <w:rFonts w:ascii="Courier New" w:hAnsi="Courier New" w:cs="Courier New"/>
-          <w:i/>
-        </w:rPr>
-        <w:t>update.sql</w:t>
-      </w:r>
-      <w:r>
-        <w:t>“</w:t>
-      </w:r>
-      <w:r>
-        <w:t>. Diese enthält alle Datenbank-Änderungen. Welche Zeilen Sie benötigen, erkennen Sie an der genannten Versionsnummer. Suchen Sie sich den Eintrag Ihrer bisherigen Modulversion und kopieren Sie ab dort alle SQL-Einträge bis zum Ende der Datei und führen diese in Ihrer Shopdatenbank aus.</w:t>
-      </w:r>
-    </w:p>
-    <w:p>
-      <w:pPr>
-        <w:pStyle w:val="Listenabsatz"/>
-        <w:ind w:left="714"/>
-        <w:contextualSpacing w:val="0"/>
-      </w:pPr>
-      <w:r>
-        <w:t>Für bestimmte Shopversionen liegen dem Modul speziell benannte SQL-Dateien bei (z.B. „</w:t>
-      </w:r>
-      <w:r>
-        <w:rPr>
-          <w:rFonts w:ascii="Courier New" w:hAnsi="Courier New" w:cs="Courier New"/>
-          <w:i/>
-        </w:rPr>
-        <w:t>update</w:t>
-      </w:r>
-      <w:r>
-        <w:rPr>
-          <w:rFonts w:ascii="Courier New" w:hAnsi="Courier New" w:cs="Courier New"/>
-          <w:i/>
-        </w:rPr>
-        <w:t>_451-452.sql</w:t>
-      </w:r>
-      <w:r>
-        <w:t xml:space="preserve">“ für alle Shopversionen von 4.5.1 bis 4.5.2). Führen Sie die für Ihren Shop passende Datei </w:t>
-      </w:r>
-      <w:r>
-        <w:t xml:space="preserve">(sofern vorhanden) </w:t>
-      </w:r>
-      <w:r>
-        <w:t>zusätzlich wie beschrieben aus.</w:t>
-      </w:r>
-    </w:p>
-    <w:p>
-      <w:pPr>
-        <w:pStyle w:val="Listenabsatz"/>
-        <w:ind w:left="1276" w:hanging="567"/>
-        <w:contextualSpacing w:val="0"/>
-      </w:pPr>
-      <w:r>
-        <w:rPr>
-          <w:b/>
-          <w:noProof/>
-          <w:color w:val="C00000"/>
-          <w:lang w:eastAsia="de-DE"/>
-        </w:rPr>
-        <w:drawing>
-          <wp:inline distT="0" distB="0" distL="0" distR="0">
-            <wp:extent cx="228600" cy="228600"/>
-            <wp:effectExtent l="19050" t="0" r="0" b="0"/>
-            <wp:docPr id="6" name="Grafik 1" descr="001_30.png"/>
-            <wp:cNvGraphicFramePr>
-              <a:graphicFrameLocks xmlns:a="http://schemas.openxmlformats.org/drawingml/2006/main" noChangeAspect="1"/>
-            </wp:cNvGraphicFramePr>
-            <a:graphic xmlns:a="http://schemas.openxmlformats.org/drawingml/2006/main">
-              <a:graphicData uri="http://schemas.openxmlformats.org/drawingml/2006/picture">
-                <pic:pic xmlns:pic="http://schemas.openxmlformats.org/drawingml/2006/picture">
-                  <pic:nvPicPr>
-                    <pic:cNvPr id="0" name="001_30.png"/>
-                    <pic:cNvPicPr/>
-                  </pic:nvPicPr>
-                  <pic:blipFill>
-                    <a:blip r:embed="rId11" cstate="print"/>
-                    <a:stretch>
-                      <a:fillRect/>
-                    </a:stretch>
-                  </pic:blipFill>
-                  <pic:spPr>
-                    <a:xfrm>
-                      <a:off x="0" y="0"/>
-                      <a:ext cx="228600" cy="228600"/>
-                    </a:xfrm>
-                    <a:prstGeom prst="rect">
-                      <a:avLst/>
-                    </a:prstGeom>
-                  </pic:spPr>
-                </pic:pic>
-              </a:graphicData>
-            </a:graphic>
-          </wp:inline>
-        </w:drawing>
-      </w:r>
-      <w:r>
-        <w:t xml:space="preserve">   </w:t>
-      </w:r>
-      <w:r>
-        <w:rPr>
-          <w:b/>
-          <w:color w:val="C00000"/>
-        </w:rPr>
-        <w:t>Wichtig</w:t>
-      </w:r>
-      <w:r>
-        <w:rPr>
-          <w:b/>
-          <w:color w:val="C00000"/>
-        </w:rPr>
-        <w:t xml:space="preserve"> für Enterprise-Shops (EE)</w:t>
-      </w:r>
-      <w:r>
-        <w:rPr>
-          <w:b/>
-          <w:color w:val="C00000"/>
-        </w:rPr>
-        <w:t>:</w:t>
-      </w:r>
-      <w:r>
-        <w:t xml:space="preserve"> In den Datenbankdateien liegen Änderungen im Normalfall bis zum 3. Mandanten vor. Setzen Sie zusätzliche Mandanten ein, tragen Sie die Änderungen dafür bitte manuell nach</w:t>
-      </w:r>
-      <w:r>
-        <w:t>.</w:t>
-      </w:r>
-      <w:r>
-        <w:rPr>
-          <w:b/>
-        </w:rPr>
-        <w:t xml:space="preserve"> </w:t>
-      </w:r>
-    </w:p>
-    <w:p>
-      <w:pPr>
-        <w:pStyle w:val="berschrift2"/>
-        <w:numPr>
-          <w:ilvl w:val="0"/>
-          <w:numId w:val="12"/>
-        </w:numPr>
-      </w:pPr>
-      <w:bookmarkStart w:id="18" w:name="_Toc306822424"/>
-      <w:r>
-        <w:t>Moduleinträge setzen</w:t>
-      </w:r>
-      <w:bookmarkEnd w:id="18"/>
-    </w:p>
-    <w:p>
-      <w:pPr>
-        <w:pStyle w:val="Listenabsatz"/>
-        <w:ind w:left="714"/>
-        <w:contextualSpacing w:val="0"/>
-      </w:pPr>
-      <w:r>
-        <w:t>Vergleichen Sie bitte die oben genannte Liste der Moduleinträge mit Ihrem Shop, ob hier Änderungen vorliegen und tragen Sie diese bitte nach.</w:t>
-      </w:r>
-      <w:r>
-        <w:t xml:space="preserve"> Im Modulmanager des Connectors können Sie die Modulliste auch einfach einfügen. Dopplungen vermeidet dieser Assistent automatisch.</w:t>
-      </w:r>
-    </w:p>
-    <w:bookmarkEnd w:id="6"/>
-    <w:p>
-      <w:pPr>
+      <w:r>
+        <w:t>Seit der letzten Modulversion ergaben sich zu viele Änderung, als dass ein Update sinnvoll wäre. Entfernen Sie das bisherige Modul und führen bitte eine Neuinstallation aus.</w:t>
+      </w:r>
+      <w:bookmarkEnd w:id="5"/>
+      <w:r>
         <w:rPr>
           <w:rFonts w:asciiTheme="majorHAnsi" w:eastAsiaTheme="majorEastAsia" w:hAnsiTheme="majorHAnsi" w:cstheme="majorBidi"/>
           <w:b/>
@@ -4013,16 +3123,6 @@
           <w:sz w:val="28"/>
           <w:szCs w:val="28"/>
         </w:rPr>
-      </w:pPr>
-      <w:r>
-        <w:rPr>
-          <w:rFonts w:asciiTheme="majorHAnsi" w:eastAsiaTheme="majorEastAsia" w:hAnsiTheme="majorHAnsi" w:cstheme="majorBidi"/>
-          <w:b/>
-          <w:bCs/>
-          <w:color w:val="0B5294" w:themeColor="accent1" w:themeShade="BF"/>
-          <w:sz w:val="28"/>
-          <w:szCs w:val="28"/>
-        </w:rPr>
         <w:br w:type="page"/>
       </w:r>
     </w:p>
@@ -4030,14 +3130,14 @@
       <w:pPr>
         <w:pStyle w:val="berschrift1"/>
       </w:pPr>
-      <w:bookmarkStart w:id="19" w:name="_Toc306822425"/>
+      <w:bookmarkStart w:id="14" w:name="_Toc306879097"/>
       <w:r>
         <w:t xml:space="preserve">Hilfe und </w:t>
       </w:r>
       <w:r>
         <w:t>Support</w:t>
       </w:r>
-      <w:bookmarkEnd w:id="19"/>
+      <w:bookmarkEnd w:id="14"/>
     </w:p>
     <w:p>
       <w:r>
@@ -4383,7 +3483,7 @@
                       <w:noProof/>
                       <w:color w:val="FFFFFF" w:themeColor="background1"/>
                     </w:rPr>
-                    <w:t>5</w:t>
+                    <w:t>8</w:t>
                   </w:r>
                 </w:fldSimple>
               </w:p>
@@ -6687,7 +5787,7 @@
 </file>
 
 <file path=customXml/itemProps2.xml><?xml version="1.0" encoding="utf-8"?>
-<ds:datastoreItem xmlns:ds="http://schemas.openxmlformats.org/officeDocument/2006/customXml" ds:itemID="{5389E53D-00B9-46B6-9449-8C8432184450}">
+<ds:datastoreItem xmlns:ds="http://schemas.openxmlformats.org/officeDocument/2006/customXml" ds:itemID="{757AB304-4656-4060-9D13-4DD7AD9DA525}">
   <ds:schemaRefs>
     <ds:schemaRef ds:uri="http://schemas.openxmlformats.org/officeDocument/2006/bibliography"/>
   </ds:schemaRefs>

</xml_diff>

<commit_message>
fix documentation, add a default class name to items without a class name
</commit_message>
<xml_diff>
--- a/source/UsersOnline-Installation.docx
+++ b/source/UsersOnline-Installation.docx
@@ -218,7 +218,7 @@
                     <w:rFonts w:eastAsiaTheme="majorEastAsia" w:cstheme="majorBidi"/>
                     <w:noProof/>
                   </w:rPr>
-                  <w:t>20.10.2011</w:t>
+                  <w:t>21.10.2011</w:t>
                 </w:r>
                 <w:r>
                   <w:rPr>
@@ -353,7 +353,7 @@
       <w:pPr>
         <w:pStyle w:val="berschrift1"/>
       </w:pPr>
-      <w:bookmarkStart w:id="0" w:name="_Toc306879084"/>
+      <w:bookmarkStart w:id="0" w:name="_Toc306971902"/>
       <w:r>
         <w:lastRenderedPageBreak/>
         <w:t>Inhalt</w:t>
@@ -381,7 +381,7 @@
       <w:r>
         <w:fldChar w:fldCharType="separate"/>
       </w:r>
-      <w:hyperlink w:anchor="_Toc306879084" w:history="1">
+      <w:hyperlink w:anchor="_Toc306971902" w:history="1">
         <w:r>
           <w:rPr>
             <w:rStyle w:val="Hyperlink"/>
@@ -408,7 +408,7 @@
             <w:noProof/>
             <w:webHidden/>
           </w:rPr>
-          <w:instrText xml:space="preserve"> PAGEREF _Toc306879084 \h </w:instrText>
+          <w:instrText xml:space="preserve"> PAGEREF _Toc306971902 \h </w:instrText>
         </w:r>
         <w:r>
           <w:rPr>
@@ -451,7 +451,7 @@
           <w:lang w:eastAsia="de-DE"/>
         </w:rPr>
       </w:pPr>
-      <w:hyperlink w:anchor="_Toc306879085" w:history="1">
+      <w:hyperlink w:anchor="_Toc306971903" w:history="1">
         <w:r>
           <w:rPr>
             <w:rStyle w:val="Hyperlink"/>
@@ -478,7 +478,7 @@
             <w:noProof/>
             <w:webHidden/>
           </w:rPr>
-          <w:instrText xml:space="preserve"> PAGEREF _Toc306879085 \h </w:instrText>
+          <w:instrText xml:space="preserve"> PAGEREF _Toc306971903 \h </w:instrText>
         </w:r>
         <w:r>
           <w:rPr>
@@ -521,7 +521,7 @@
           <w:lang w:eastAsia="de-DE"/>
         </w:rPr>
       </w:pPr>
-      <w:hyperlink w:anchor="_Toc306879086" w:history="1">
+      <w:hyperlink w:anchor="_Toc306971904" w:history="1">
         <w:r>
           <w:rPr>
             <w:rStyle w:val="Hyperlink"/>
@@ -548,7 +548,7 @@
             <w:noProof/>
             <w:webHidden/>
           </w:rPr>
-          <w:instrText xml:space="preserve"> PAGEREF _Toc306879086 \h </w:instrText>
+          <w:instrText xml:space="preserve"> PAGEREF _Toc306971904 \h </w:instrText>
         </w:r>
         <w:r>
           <w:rPr>
@@ -591,7 +591,7 @@
           <w:lang w:eastAsia="de-DE"/>
         </w:rPr>
       </w:pPr>
-      <w:hyperlink w:anchor="_Toc306879087" w:history="1">
+      <w:hyperlink w:anchor="_Toc306971905" w:history="1">
         <w:r>
           <w:rPr>
             <w:rStyle w:val="Hyperlink"/>
@@ -618,7 +618,7 @@
             <w:noProof/>
             <w:webHidden/>
           </w:rPr>
-          <w:instrText xml:space="preserve"> PAGEREF _Toc306879087 \h </w:instrText>
+          <w:instrText xml:space="preserve"> PAGEREF _Toc306971905 \h </w:instrText>
         </w:r>
         <w:r>
           <w:rPr>
@@ -661,7 +661,7 @@
           <w:lang w:eastAsia="de-DE"/>
         </w:rPr>
       </w:pPr>
-      <w:hyperlink w:anchor="_Toc306879088" w:history="1">
+      <w:hyperlink w:anchor="_Toc306971906" w:history="1">
         <w:r>
           <w:rPr>
             <w:rStyle w:val="Hyperlink"/>
@@ -688,7 +688,7 @@
             <w:noProof/>
             <w:webHidden/>
           </w:rPr>
-          <w:instrText xml:space="preserve"> PAGEREF _Toc306879088 \h </w:instrText>
+          <w:instrText xml:space="preserve"> PAGEREF _Toc306971906 \h </w:instrText>
         </w:r>
         <w:r>
           <w:rPr>
@@ -732,7 +732,7 @@
           <w:lang w:eastAsia="de-DE"/>
         </w:rPr>
       </w:pPr>
-      <w:hyperlink w:anchor="_Toc306879089" w:history="1">
+      <w:hyperlink w:anchor="_Toc306971907" w:history="1">
         <w:r>
           <w:rPr>
             <w:rStyle w:val="Hyperlink"/>
@@ -774,7 +774,7 @@
             <w:noProof/>
             <w:webHidden/>
           </w:rPr>
-          <w:instrText xml:space="preserve"> PAGEREF _Toc306879089 \h </w:instrText>
+          <w:instrText xml:space="preserve"> PAGEREF _Toc306971907 \h </w:instrText>
         </w:r>
         <w:r>
           <w:rPr>
@@ -818,7 +818,7 @@
           <w:lang w:eastAsia="de-DE"/>
         </w:rPr>
       </w:pPr>
-      <w:hyperlink w:anchor="_Toc306879090" w:history="1">
+      <w:hyperlink w:anchor="_Toc306971908" w:history="1">
         <w:r>
           <w:rPr>
             <w:rStyle w:val="Hyperlink"/>
@@ -860,7 +860,7 @@
             <w:noProof/>
             <w:webHidden/>
           </w:rPr>
-          <w:instrText xml:space="preserve"> PAGEREF _Toc306879090 \h </w:instrText>
+          <w:instrText xml:space="preserve"> PAGEREF _Toc306971908 \h </w:instrText>
         </w:r>
         <w:r>
           <w:rPr>
@@ -904,7 +904,7 @@
           <w:lang w:eastAsia="de-DE"/>
         </w:rPr>
       </w:pPr>
-      <w:hyperlink w:anchor="_Toc306879091" w:history="1">
+      <w:hyperlink w:anchor="_Toc306971909" w:history="1">
         <w:r>
           <w:rPr>
             <w:rStyle w:val="Hyperlink"/>
@@ -925,7 +925,7 @@
             <w:rStyle w:val="Hyperlink"/>
             <w:noProof/>
           </w:rPr>
-          <w:t>Moduleinträge setzen (nur bis Shopversionen 4.5.0 nötig)</w:t>
+          <w:t>Moduleinträge setzen</w:t>
         </w:r>
         <w:r>
           <w:rPr>
@@ -946,7 +946,7 @@
             <w:noProof/>
             <w:webHidden/>
           </w:rPr>
-          <w:instrText xml:space="preserve"> PAGEREF _Toc306879091 \h </w:instrText>
+          <w:instrText xml:space="preserve"> PAGEREF _Toc306971909 \h </w:instrText>
         </w:r>
         <w:r>
           <w:rPr>
@@ -990,7 +990,7 @@
           <w:lang w:eastAsia="de-DE"/>
         </w:rPr>
       </w:pPr>
-      <w:hyperlink w:anchor="_Toc306879092" w:history="1">
+      <w:hyperlink w:anchor="_Toc306971910" w:history="1">
         <w:r>
           <w:rPr>
             <w:rStyle w:val="Hyperlink"/>
@@ -1032,7 +1032,7 @@
             <w:noProof/>
             <w:webHidden/>
           </w:rPr>
-          <w:instrText xml:space="preserve"> PAGEREF _Toc306879092 \h </w:instrText>
+          <w:instrText xml:space="preserve"> PAGEREF _Toc306971910 \h </w:instrText>
         </w:r>
         <w:r>
           <w:rPr>
@@ -1076,7 +1076,7 @@
           <w:lang w:eastAsia="de-DE"/>
         </w:rPr>
       </w:pPr>
-      <w:hyperlink w:anchor="_Toc306879093" w:history="1">
+      <w:hyperlink w:anchor="_Toc306971911" w:history="1">
         <w:r>
           <w:rPr>
             <w:rStyle w:val="Hyperlink"/>
@@ -1118,7 +1118,7 @@
             <w:noProof/>
             <w:webHidden/>
           </w:rPr>
-          <w:instrText xml:space="preserve"> PAGEREF _Toc306879093 \h </w:instrText>
+          <w:instrText xml:space="preserve"> PAGEREF _Toc306971911 \h </w:instrText>
         </w:r>
         <w:r>
           <w:rPr>
@@ -1162,7 +1162,7 @@
           <w:lang w:eastAsia="de-DE"/>
         </w:rPr>
       </w:pPr>
-      <w:hyperlink w:anchor="_Toc306879094" w:history="1">
+      <w:hyperlink w:anchor="_Toc306971912" w:history="1">
         <w:r>
           <w:rPr>
             <w:rStyle w:val="Hyperlink"/>
@@ -1204,7 +1204,7 @@
             <w:noProof/>
             <w:webHidden/>
           </w:rPr>
-          <w:instrText xml:space="preserve"> PAGEREF _Toc306879094 \h </w:instrText>
+          <w:instrText xml:space="preserve"> PAGEREF _Toc306971912 \h </w:instrText>
         </w:r>
         <w:r>
           <w:rPr>
@@ -1248,7 +1248,7 @@
           <w:lang w:eastAsia="de-DE"/>
         </w:rPr>
       </w:pPr>
-      <w:hyperlink w:anchor="_Toc306879095" w:history="1">
+      <w:hyperlink w:anchor="_Toc306971913" w:history="1">
         <w:r>
           <w:rPr>
             <w:rStyle w:val="Hyperlink"/>
@@ -1290,7 +1290,93 @@
             <w:noProof/>
             <w:webHidden/>
           </w:rPr>
-          <w:instrText xml:space="preserve"> PAGEREF _Toc306879095 \h </w:instrText>
+          <w:instrText xml:space="preserve"> PAGEREF _Toc306971913 \h </w:instrText>
+        </w:r>
+        <w:r>
+          <w:rPr>
+            <w:noProof/>
+            <w:webHidden/>
+          </w:rPr>
+        </w:r>
+        <w:r>
+          <w:rPr>
+            <w:noProof/>
+            <w:webHidden/>
+          </w:rPr>
+          <w:fldChar w:fldCharType="separate"/>
+        </w:r>
+        <w:r>
+          <w:rPr>
+            <w:noProof/>
+            <w:webHidden/>
+          </w:rPr>
+          <w:t>6</w:t>
+        </w:r>
+        <w:r>
+          <w:rPr>
+            <w:noProof/>
+            <w:webHidden/>
+          </w:rPr>
+          <w:fldChar w:fldCharType="end"/>
+        </w:r>
+      </w:hyperlink>
+    </w:p>
+    <w:p>
+      <w:pPr>
+        <w:pStyle w:val="Verzeichnis2"/>
+        <w:tabs>
+          <w:tab w:val="left" w:pos="660"/>
+          <w:tab w:val="right" w:leader="dot" w:pos="9062"/>
+        </w:tabs>
+        <w:rPr>
+          <w:rFonts w:eastAsiaTheme="minorEastAsia"/>
+          <w:noProof/>
+          <w:lang w:eastAsia="de-DE"/>
+        </w:rPr>
+      </w:pPr>
+      <w:hyperlink w:anchor="_Toc306971914" w:history="1">
+        <w:r>
+          <w:rPr>
+            <w:rStyle w:val="Hyperlink"/>
+            <w:noProof/>
+          </w:rPr>
+          <w:t>8.</w:t>
+        </w:r>
+        <w:r>
+          <w:rPr>
+            <w:rFonts w:eastAsiaTheme="minorEastAsia"/>
+            <w:noProof/>
+            <w:lang w:eastAsia="de-DE"/>
+          </w:rPr>
+          <w:tab/>
+        </w:r>
+        <w:r>
+          <w:rPr>
+            <w:rStyle w:val="Hyperlink"/>
+            <w:noProof/>
+          </w:rPr>
+          <w:t>Auswertung</w:t>
+        </w:r>
+        <w:r>
+          <w:rPr>
+            <w:noProof/>
+            <w:webHidden/>
+          </w:rPr>
+          <w:tab/>
+        </w:r>
+        <w:r>
+          <w:rPr>
+            <w:noProof/>
+            <w:webHidden/>
+          </w:rPr>
+          <w:fldChar w:fldCharType="begin"/>
+        </w:r>
+        <w:r>
+          <w:rPr>
+            <w:noProof/>
+            <w:webHidden/>
+          </w:rPr>
+          <w:instrText xml:space="preserve"> PAGEREF _Toc306971914 \h </w:instrText>
         </w:r>
         <w:r>
           <w:rPr>
@@ -1333,7 +1419,7 @@
           <w:lang w:eastAsia="de-DE"/>
         </w:rPr>
       </w:pPr>
-      <w:hyperlink w:anchor="_Toc306879096" w:history="1">
+      <w:hyperlink w:anchor="_Toc306971915" w:history="1">
         <w:r>
           <w:rPr>
             <w:rStyle w:val="Hyperlink"/>
@@ -1360,7 +1446,7 @@
             <w:noProof/>
             <w:webHidden/>
           </w:rPr>
-          <w:instrText xml:space="preserve"> PAGEREF _Toc306879096 \h </w:instrText>
+          <w:instrText xml:space="preserve"> PAGEREF _Toc306971915 \h </w:instrText>
         </w:r>
         <w:r>
           <w:rPr>
@@ -1403,7 +1489,7 @@
           <w:lang w:eastAsia="de-DE"/>
         </w:rPr>
       </w:pPr>
-      <w:hyperlink w:anchor="_Toc306879097" w:history="1">
+      <w:hyperlink w:anchor="_Toc306971916" w:history="1">
         <w:r>
           <w:rPr>
             <w:rStyle w:val="Hyperlink"/>
@@ -1430,7 +1516,7 @@
             <w:noProof/>
             <w:webHidden/>
           </w:rPr>
-          <w:instrText xml:space="preserve"> PAGEREF _Toc306879097 \h </w:instrText>
+          <w:instrText xml:space="preserve"> PAGEREF _Toc306971916 \h </w:instrText>
         </w:r>
         <w:r>
           <w:rPr>
@@ -1475,7 +1561,7 @@
       <w:pPr>
         <w:pStyle w:val="berschrift1"/>
       </w:pPr>
-      <w:bookmarkStart w:id="1" w:name="_Toc306879085"/>
+      <w:bookmarkStart w:id="1" w:name="_Toc306971903"/>
       <w:r>
         <w:t>Konventionen</w:t>
       </w:r>
@@ -1698,7 +1784,7 @@
       <w:pPr>
         <w:pStyle w:val="berschrift1"/>
       </w:pPr>
-      <w:bookmarkStart w:id="2" w:name="_Toc306879086"/>
+      <w:bookmarkStart w:id="2" w:name="_Toc306971904"/>
       <w:r>
         <w:t>Mindestanforderungen</w:t>
       </w:r>
@@ -1757,7 +1843,7 @@
       <w:pPr>
         <w:pStyle w:val="berschrift1"/>
       </w:pPr>
-      <w:bookmarkStart w:id="3" w:name="_Toc306879087"/>
+      <w:bookmarkStart w:id="3" w:name="_Toc306971905"/>
       <w:r>
         <w:t>Vorbereitung</w:t>
       </w:r>
@@ -1916,7 +2002,7 @@
       <w:pPr>
         <w:pStyle w:val="berschrift1"/>
       </w:pPr>
-      <w:bookmarkStart w:id="4" w:name="_Toc306879088"/>
+      <w:bookmarkStart w:id="4" w:name="_Toc306971906"/>
       <w:r>
         <w:t>Neuinstallation</w:t>
       </w:r>
@@ -1931,7 +2017,7 @@
         </w:numPr>
       </w:pPr>
       <w:bookmarkStart w:id="5" w:name="_Toc281260457"/>
-      <w:bookmarkStart w:id="6" w:name="_Toc306879089"/>
+      <w:bookmarkStart w:id="6" w:name="_Toc306971907"/>
       <w:r>
         <w:t>Dateien kopieren</w:t>
       </w:r>
@@ -2049,7 +2135,7 @@
           <w:numId w:val="11"/>
         </w:numPr>
       </w:pPr>
-      <w:bookmarkStart w:id="7" w:name="_Toc306879090"/>
+      <w:bookmarkStart w:id="7" w:name="_Toc306971908"/>
       <w:r>
         <w:t>Dateien anpassen</w:t>
       </w:r>
@@ -2119,18 +2205,9 @@
           <w:numId w:val="11"/>
         </w:numPr>
       </w:pPr>
-      <w:bookmarkStart w:id="8" w:name="_Toc306879091"/>
+      <w:bookmarkStart w:id="8" w:name="_Toc306971909"/>
       <w:r>
         <w:t>Moduleinträge setzen</w:t>
-      </w:r>
-      <w:r>
-        <w:t xml:space="preserve"> (nur </w:t>
-      </w:r>
-      <w:r>
-        <w:t>bis</w:t>
-      </w:r>
-      <w:r>
-        <w:t xml:space="preserve"> Shopversionen 4.5.0 nötig)</w:t>
       </w:r>
       <w:bookmarkEnd w:id="8"/>
     </w:p>
@@ -2370,25 +2447,85 @@
         <w:contextualSpacing w:val="0"/>
         <w:rPr>
           <w:rFonts w:ascii="Courier New" w:hAnsi="Courier New" w:cs="Courier New"/>
-        </w:rPr>
-      </w:pPr>
-      <w:r>
-        <w:rPr>
-          <w:rFonts w:ascii="Courier New" w:hAnsi="Courier New" w:cs="Courier New"/>
-        </w:rPr>
-        <w:t>oxutilspic</w:t>
-      </w:r>
-      <w:r>
-        <w:rPr>
-          <w:rFonts w:ascii="Courier New" w:hAnsi="Courier New" w:cs="Courier New"/>
+          <w:lang w:val="en-US"/>
+        </w:rPr>
+      </w:pPr>
+      <w:r>
+        <w:rPr>
+          <w:rFonts w:ascii="Courier New" w:hAnsi="Courier New" w:cs="Courier New"/>
+          <w:lang w:val="en-US"/>
+        </w:rPr>
+        <w:t>o</w:t>
+      </w:r>
+      <w:r>
+        <w:rPr>
+          <w:rFonts w:ascii="Courier New" w:hAnsi="Courier New" w:cs="Courier New"/>
+          <w:lang w:val="en-US"/>
+        </w:rPr>
+        <w:t>x</w:t>
+      </w:r>
+      <w:r>
+        <w:rPr>
+          <w:rFonts w:ascii="Courier New" w:hAnsi="Courier New" w:cs="Courier New"/>
+          <w:lang w:val="en-US"/>
+        </w:rPr>
+        <w:t>cmp_utils</w:t>
+      </w:r>
+      <w:r>
+        <w:rPr>
+          <w:rFonts w:ascii="Courier New" w:hAnsi="Courier New" w:cs="Courier New"/>
+          <w:lang w:val="en-US"/>
         </w:rPr>
         <w:t xml:space="preserve"> =&gt; d3</w:t>
       </w:r>
       <w:r>
         <w:rPr>
           <w:rFonts w:ascii="Courier New" w:hAnsi="Courier New" w:cs="Courier New"/>
-        </w:rPr>
-        <w:t>watermark/core/d3_oxutilspic_watermark</w:t>
+          <w:lang w:val="en-US"/>
+        </w:rPr>
+        <w:t>usersonline</w:t>
+      </w:r>
+      <w:r>
+        <w:rPr>
+          <w:rFonts w:ascii="Courier New" w:hAnsi="Courier New" w:cs="Courier New"/>
+          <w:lang w:val="en-US"/>
+        </w:rPr>
+        <w:t>/</w:t>
+      </w:r>
+      <w:r>
+        <w:rPr>
+          <w:rFonts w:ascii="Courier New" w:hAnsi="Courier New" w:cs="Courier New"/>
+          <w:lang w:val="en-US"/>
+        </w:rPr>
+        <w:t>views</w:t>
+      </w:r>
+      <w:r>
+        <w:rPr>
+          <w:rFonts w:ascii="Courier New" w:hAnsi="Courier New" w:cs="Courier New"/>
+          <w:lang w:val="en-US"/>
+        </w:rPr>
+        <w:t>/d3_</w:t>
+      </w:r>
+      <w:r>
+        <w:rPr>
+          <w:rFonts w:ascii="Courier New" w:hAnsi="Courier New" w:cs="Courier New"/>
+          <w:lang w:val="en-US"/>
+        </w:rPr>
+        <w:t>oxcmp_utils</w:t>
+      </w:r>
+      <w:r>
+        <w:rPr>
+          <w:rFonts w:ascii="Courier New" w:hAnsi="Courier New" w:cs="Courier New"/>
+          <w:lang w:val="en-US"/>
+        </w:rPr>
+        <w:t>_</w:t>
+      </w:r>
+      <w:r>
+        <w:rPr>
+          <w:rFonts w:ascii="Courier New" w:hAnsi="Courier New" w:cs="Courier New"/>
+          <w:lang w:val="en-US"/>
+        </w:rPr>
+        <w:t>usersonline</w:t>
       </w:r>
     </w:p>
     <w:p>
@@ -2460,7 +2597,7 @@
           <w:numId w:val="11"/>
         </w:numPr>
       </w:pPr>
-      <w:bookmarkStart w:id="9" w:name="_Toc306879092"/>
+      <w:bookmarkStart w:id="9" w:name="_Toc306971910"/>
       <w:r>
         <w:t>Datenbankänderungen installieren</w:t>
       </w:r>
@@ -2671,7 +2808,7 @@
           <w:numId w:val="11"/>
         </w:numPr>
       </w:pPr>
-      <w:bookmarkStart w:id="10" w:name="_Toc306879093"/>
+      <w:bookmarkStart w:id="10" w:name="_Toc306971911"/>
       <w:r>
         <w:t>TMP leeren</w:t>
       </w:r>
@@ -3008,7 +3145,7 @@
           <w:numId w:val="11"/>
         </w:numPr>
       </w:pPr>
-      <w:bookmarkStart w:id="11" w:name="_Toc306879094"/>
+      <w:bookmarkStart w:id="11" w:name="_Toc306971912"/>
       <w:r>
         <w:t>Modul konfigurieren</w:t>
       </w:r>
@@ -3068,7 +3205,7 @@
           <w:numId w:val="11"/>
         </w:numPr>
       </w:pPr>
-      <w:bookmarkStart w:id="12" w:name="_Toc306879095"/>
+      <w:bookmarkStart w:id="12" w:name="_Toc306971913"/>
       <w:r>
         <w:t>Updatefähigkeit</w:t>
       </w:r>
@@ -3083,6 +3220,35 @@
       <w:r>
         <w:t>Bei Änderungen des Moduls in der CSS-Datei bzw. den Sprach-Dateien empfehlen wir, jeweils eine separate Datei dafür zu verwenden. So erhalten Sie sich die Updatefähigkeit des Moduls.</w:t>
       </w:r>
+    </w:p>
+    <w:p>
+      <w:pPr>
+        <w:pStyle w:val="berschrift2"/>
+        <w:numPr>
+          <w:ilvl w:val="0"/>
+          <w:numId w:val="11"/>
+        </w:numPr>
+      </w:pPr>
+      <w:bookmarkStart w:id="13" w:name="_Toc306971914"/>
+      <w:r>
+        <w:t>Auswertung</w:t>
+      </w:r>
+      <w:bookmarkEnd w:id="13"/>
+    </w:p>
+    <w:p>
+      <w:pPr>
+        <w:ind w:left="709"/>
+      </w:pPr>
+      <w:r>
+        <w:t>Die Anzeige über die aktuellen Nutzerzahlen (auch nach Klassen aufgeschlüsselt) sehen Sie im Frontend Ihres Shops in einer der seitlichen Leisten, sofern Sie mit einem adminfähigen Kundenkonto angemeldet sind.</w:t>
+      </w:r>
+    </w:p>
+    <w:p>
+      <w:pPr>
+        <w:pStyle w:val="Listenabsatz"/>
+        <w:ind w:left="714"/>
+        <w:contextualSpacing w:val="0"/>
+      </w:pPr>
     </w:p>
     <w:p>
       <w:pPr>
@@ -3103,15 +3269,27 @@
       <w:pPr>
         <w:pStyle w:val="berschrift1"/>
       </w:pPr>
-      <w:bookmarkStart w:id="13" w:name="_Toc306879096"/>
+      <w:bookmarkStart w:id="14" w:name="_Toc306971915"/>
       <w:r>
         <w:t>Update</w:t>
       </w:r>
-      <w:bookmarkEnd w:id="13"/>
-    </w:p>
-    <w:p>
-      <w:r>
-        <w:t>Seit der letzten Modulversion ergaben sich zu viele Änderung, als dass ein Update sinnvoll wäre. Entfernen Sie das bisherige Modul und führen bitte eine Neuinstallation aus.</w:t>
+      <w:bookmarkEnd w:id="14"/>
+    </w:p>
+    <w:p>
+      <w:r>
+        <w:t>Seit der letzten Modulversion ergaben sich zu viele Änderung</w:t>
+      </w:r>
+      <w:r>
+        <w:t>en</w:t>
+      </w:r>
+      <w:r>
+        <w:t xml:space="preserve">, als dass ein Update sinnvoll wäre. Entfernen Sie </w:t>
+      </w:r>
+      <w:r>
+        <w:t xml:space="preserve">bitte </w:t>
+      </w:r>
+      <w:r>
+        <w:t>das bisherige Modul und führen eine Neuinstallation aus.</w:t>
       </w:r>
       <w:bookmarkEnd w:id="5"/>
       <w:r>
@@ -3130,14 +3308,14 @@
       <w:pPr>
         <w:pStyle w:val="berschrift1"/>
       </w:pPr>
-      <w:bookmarkStart w:id="14" w:name="_Toc306879097"/>
+      <w:bookmarkStart w:id="15" w:name="_Toc306971916"/>
       <w:r>
         <w:t xml:space="preserve">Hilfe und </w:t>
       </w:r>
       <w:r>
         <w:t>Support</w:t>
       </w:r>
-      <w:bookmarkEnd w:id="14"/>
+      <w:bookmarkEnd w:id="15"/>
     </w:p>
     <w:p>
       <w:r>
@@ -3483,7 +3661,7 @@
                       <w:noProof/>
                       <w:color w:val="FFFFFF" w:themeColor="background1"/>
                     </w:rPr>
-                    <w:t>8</w:t>
+                    <w:t>2</w:t>
                   </w:r>
                 </w:fldSimple>
               </w:p>
@@ -5787,7 +5965,7 @@
 </file>
 
 <file path=customXml/itemProps2.xml><?xml version="1.0" encoding="utf-8"?>
-<ds:datastoreItem xmlns:ds="http://schemas.openxmlformats.org/officeDocument/2006/customXml" ds:itemID="{757AB304-4656-4060-9D13-4DD7AD9DA525}">
+<ds:datastoreItem xmlns:ds="http://schemas.openxmlformats.org/officeDocument/2006/customXml" ds:itemID="{48C44B95-DB1E-4A1C-9504-B7A519414317}">
   <ds:schemaRefs>
     <ds:schemaRef ds:uri="http://schemas.openxmlformats.org/officeDocument/2006/bibliography"/>
   </ds:schemaRefs>

</xml_diff>

<commit_message>
revision adjusted, remove old module suggestion
</commit_message>
<xml_diff>
--- a/source/UsersOnline-Installation.docx
+++ b/source/UsersOnline-Installation.docx
@@ -1,6 +1,6 @@
 
 <file path=word/document.xml><?xml version="1.0" encoding="utf-8"?>
-<w:document xmlns:ve="http://schemas.openxmlformats.org/markup-compatibility/2006" xmlns:o="urn:schemas-microsoft-com:office:office" xmlns:r="http://schemas.openxmlformats.org/officeDocument/2006/relationships" xmlns:m="http://schemas.openxmlformats.org/officeDocument/2006/math" xmlns:v="urn:schemas-microsoft-com:vml" xmlns:wp="http://schemas.openxmlformats.org/drawingml/2006/wordprocessingDrawing" xmlns:w10="urn:schemas-microsoft-com:office:word" xmlns:w="http://schemas.openxmlformats.org/wordprocessingml/2006/main" xmlns:wne="http://schemas.microsoft.com/office/word/2006/wordml">
+<w:document xmlns:wpc="http://schemas.microsoft.com/office/word/2010/wordprocessingCanvas" xmlns:mc="http://schemas.openxmlformats.org/markup-compatibility/2006" xmlns:o="urn:schemas-microsoft-com:office:office" xmlns:r="http://schemas.openxmlformats.org/officeDocument/2006/relationships" xmlns:m="http://schemas.openxmlformats.org/officeDocument/2006/math" xmlns:v="urn:schemas-microsoft-com:vml" xmlns:wp14="http://schemas.microsoft.com/office/word/2010/wordprocessingDrawing" xmlns:wp="http://schemas.openxmlformats.org/drawingml/2006/wordprocessingDrawing" xmlns:w10="urn:schemas-microsoft-com:office:word" xmlns:w="http://schemas.openxmlformats.org/wordprocessingml/2006/main" xmlns:w14="http://schemas.microsoft.com/office/word/2010/wordml" xmlns:wpg="http://schemas.microsoft.com/office/word/2010/wordprocessingGroup" xmlns:wpi="http://schemas.microsoft.com/office/word/2010/wordprocessingInk" xmlns:wne="http://schemas.microsoft.com/office/word/2006/wordml" xmlns:wps="http://schemas.microsoft.com/office/word/2010/wordprocessingShape" mc:Ignorable="w14 wp14">
   <w:body>
     <w:sdt>
       <w:sdtPr>
@@ -26,7 +26,7 @@
             <w:tblBorders>
               <w:left w:val="single" w:sz="18" w:space="0" w:color="0F6FC6" w:themeColor="accent1"/>
             </w:tblBorders>
-            <w:tblLook w:val="04A0"/>
+            <w:tblLook w:val="04A0" w:firstRow="1" w:lastRow="0" w:firstColumn="1" w:lastColumn="0" w:noHBand="0" w:noVBand="1"/>
           </w:tblPr>
           <w:tblGrid>
             <w:gridCol w:w="7442"/>
@@ -97,6 +97,7 @@
                   <w:dataBinding w:prefixMappings="xmlns:ns0='http://schemas.openxmlformats.org/package/2006/metadata/core-properties' xmlns:ns1='http://purl.org/dc/elements/1.1/'" w:xpath="/ns0:coreProperties[1]/ns1:title[1]" w:storeItemID="{6C3C8BC8-F283-45AE-878A-BAB7291924A1}"/>
                   <w:text/>
                 </w:sdtPr>
+                <w:sdtEndPr/>
                 <w:sdtContent>
                   <w:p>
                     <w:pPr>
@@ -242,7 +243,7 @@
                     <w:rFonts w:eastAsiaTheme="majorEastAsia" w:cstheme="majorBidi"/>
                     <w:noProof/>
                   </w:rPr>
-                  <w:t>03.09.2013</w:t>
+                  <w:t>23.01.2015</w:t>
                 </w:r>
                 <w:r>
                   <w:rPr>
@@ -308,7 +309,19 @@
                   <w:rPr>
                     <w:rFonts w:eastAsiaTheme="majorEastAsia" w:cstheme="majorBidi"/>
                   </w:rPr>
-                  <w:t>0.0</w:t>
+                  <w:t>1</w:t>
+                </w:r>
+                <w:r>
+                  <w:rPr>
+                    <w:rFonts w:eastAsiaTheme="majorEastAsia" w:cstheme="majorBidi"/>
+                  </w:rPr>
+                  <w:t>.</w:t>
+                </w:r>
+                <w:r>
+                  <w:rPr>
+                    <w:rFonts w:eastAsiaTheme="majorEastAsia" w:cstheme="majorBidi"/>
+                  </w:rPr>
+                  <w:t>x</w:t>
                 </w:r>
               </w:p>
               <w:p>
@@ -358,7 +371,7 @@
                         <pic:cNvPicPr/>
                       </pic:nvPicPr>
                       <pic:blipFill>
-                        <a:blip r:embed="rId9" cstate="print"/>
+                        <a:blip r:embed="rId10" cstate="print"/>
                         <a:stretch>
                           <a:fillRect/>
                         </a:stretch>
@@ -676,7 +689,7 @@
             <w:noProof/>
             <w:webHidden/>
           </w:rPr>
-          <w:t>4</w:t>
+          <w:t>5</w:t>
         </w:r>
         <w:r>
           <w:rPr>
@@ -746,7 +759,7 @@
             <w:noProof/>
             <w:webHidden/>
           </w:rPr>
-          <w:t>4</w:t>
+          <w:t>6</w:t>
         </w:r>
         <w:r>
           <w:rPr>
@@ -816,7 +829,7 @@
             <w:noProof/>
             <w:webHidden/>
           </w:rPr>
-          <w:t>5</w:t>
+          <w:t>7</w:t>
         </w:r>
         <w:r>
           <w:rPr>
@@ -902,7 +915,7 @@
             <w:noProof/>
             <w:webHidden/>
           </w:rPr>
-          <w:t>5</w:t>
+          <w:t>7</w:t>
         </w:r>
         <w:r>
           <w:rPr>
@@ -988,7 +1001,7 @@
             <w:noProof/>
             <w:webHidden/>
           </w:rPr>
-          <w:t>5</w:t>
+          <w:t>7</w:t>
         </w:r>
         <w:r>
           <w:rPr>
@@ -1074,7 +1087,7 @@
             <w:noProof/>
             <w:webHidden/>
           </w:rPr>
-          <w:t>5</w:t>
+          <w:t>7</w:t>
         </w:r>
         <w:r>
           <w:rPr>
@@ -1160,7 +1173,7 @@
             <w:noProof/>
             <w:webHidden/>
           </w:rPr>
-          <w:t>5</w:t>
+          <w:t>7</w:t>
         </w:r>
         <w:r>
           <w:rPr>
@@ -1246,7 +1259,7 @@
             <w:noProof/>
             <w:webHidden/>
           </w:rPr>
-          <w:t>5</w:t>
+          <w:t>7</w:t>
         </w:r>
         <w:r>
           <w:rPr>
@@ -1332,7 +1345,7 @@
             <w:noProof/>
             <w:webHidden/>
           </w:rPr>
-          <w:t>5</w:t>
+          <w:t>7</w:t>
         </w:r>
         <w:r>
           <w:rPr>
@@ -1418,7 +1431,7 @@
             <w:noProof/>
             <w:webHidden/>
           </w:rPr>
-          <w:t>6</w:t>
+          <w:t>8</w:t>
         </w:r>
         <w:r>
           <w:rPr>
@@ -1504,7 +1517,7 @@
             <w:noProof/>
             <w:webHidden/>
           </w:rPr>
-          <w:t>6</w:t>
+          <w:t>8</w:t>
         </w:r>
         <w:r>
           <w:rPr>
@@ -1574,7 +1587,7 @@
             <w:noProof/>
             <w:webHidden/>
           </w:rPr>
-          <w:t>7</w:t>
+          <w:t>9</w:t>
         </w:r>
         <w:r>
           <w:rPr>
@@ -1660,7 +1673,7 @@
             <w:noProof/>
             <w:webHidden/>
           </w:rPr>
-          <w:t>7</w:t>
+          <w:t>9</w:t>
         </w:r>
         <w:r>
           <w:rPr>
@@ -1746,7 +1759,7 @@
             <w:noProof/>
             <w:webHidden/>
           </w:rPr>
-          <w:t>7</w:t>
+          <w:t>9</w:t>
         </w:r>
         <w:r>
           <w:rPr>
@@ -1832,7 +1845,7 @@
             <w:noProof/>
             <w:webHidden/>
           </w:rPr>
-          <w:t>7</w:t>
+          <w:t>9</w:t>
         </w:r>
         <w:r>
           <w:rPr>
@@ -1918,7 +1931,7 @@
             <w:noProof/>
             <w:webHidden/>
           </w:rPr>
-          <w:t>7</w:t>
+          <w:t>9</w:t>
         </w:r>
         <w:r>
           <w:rPr>
@@ -2004,7 +2017,7 @@
             <w:noProof/>
             <w:webHidden/>
           </w:rPr>
-          <w:t>7</w:t>
+          <w:t>9</w:t>
         </w:r>
         <w:r>
           <w:rPr>
@@ -2090,7 +2103,7 @@
             <w:noProof/>
             <w:webHidden/>
           </w:rPr>
-          <w:t>7</w:t>
+          <w:t>10</w:t>
         </w:r>
         <w:r>
           <w:rPr>
@@ -2160,7 +2173,7 @@
             <w:noProof/>
             <w:webHidden/>
           </w:rPr>
-          <w:t>8</w:t>
+          <w:t>11</w:t>
         </w:r>
         <w:r>
           <w:rPr>
@@ -2230,7 +2243,7 @@
             <w:noProof/>
             <w:webHidden/>
           </w:rPr>
-          <w:t>9</w:t>
+          <w:t>12</w:t>
         </w:r>
         <w:r>
           <w:rPr>
@@ -2257,6 +2270,7 @@
       </w:pPr>
       <w:bookmarkStart w:id="1" w:name="_Toc365974700"/>
       <w:r>
+        <w:lastRenderedPageBreak/>
         <w:t>Konventionen</w:t>
       </w:r>
       <w:bookmarkEnd w:id="1"/>
@@ -2536,6 +2550,7 @@
       </w:pPr>
       <w:bookmarkStart w:id="2" w:name="_Toc365974701"/>
       <w:r>
+        <w:lastRenderedPageBreak/>
         <w:t>Mindestanforderungen</w:t>
       </w:r>
       <w:bookmarkEnd w:id="2"/>
@@ -2551,13 +2566,22 @@
         <w:contextualSpacing w:val="0"/>
       </w:pPr>
       <w:r>
-        <w:t xml:space="preserve">PHP Version 5 bis 5.2.X oder </w:t>
-      </w:r>
-      <w:r>
-        <w:br/>
-      </w:r>
-      <w:r>
-        <w:t>ab PHP 5.3</w:t>
+        <w:t xml:space="preserve">PHP Version </w:t>
+      </w:r>
+      <w:r>
+        <w:t xml:space="preserve">ab </w:t>
+      </w:r>
+      <w:r>
+        <w:t xml:space="preserve">5.2.X </w:t>
+      </w:r>
+      <w:r>
+        <w:t>bis</w:t>
+      </w:r>
+      <w:r>
+        <w:t xml:space="preserve"> PHP 5.</w:t>
+      </w:r>
+      <w:r>
+        <w:t>4</w:t>
       </w:r>
     </w:p>
     <w:p>
@@ -2571,11 +2595,13 @@
         <w:contextualSpacing w:val="0"/>
       </w:pPr>
       <w:r>
-        <w:t xml:space="preserve">passende </w:t>
-      </w:r>
-      <w:r>
-        <w:t>OXID eShop</w:t>
-      </w:r>
+        <w:t xml:space="preserve">OXID </w:t>
+      </w:r>
+      <w:proofErr w:type="spellStart"/>
+      <w:r>
+        <w:t>eShop</w:t>
+      </w:r>
+      <w:proofErr w:type="spellEnd"/>
       <w:r>
         <w:t xml:space="preserve">-Edition </w:t>
       </w:r>
@@ -2592,19 +2618,28 @@
         <w:t>7</w:t>
       </w:r>
       <w:r>
-        <w:t>.0 oder höher (mit dazu passender Revisionsnummer)</w:t>
+        <w:t>.0 oder höher</w:t>
       </w:r>
       <w:r>
         <w:br/>
+      </w:r>
+      <w:r>
+        <w:tab/>
+      </w:r>
+      <w:r>
         <w:t>oder</w:t>
       </w:r>
       <w:r>
         <w:br/>
-        <w:t xml:space="preserve">passende </w:t>
-      </w:r>
-      <w:r>
-        <w:t>OXID eShop</w:t>
-      </w:r>
+      </w:r>
+      <w:r>
+        <w:t xml:space="preserve">OXID </w:t>
+      </w:r>
+      <w:proofErr w:type="spellStart"/>
+      <w:r>
+        <w:t>eShop</w:t>
+      </w:r>
+      <w:proofErr w:type="spellEnd"/>
       <w:r>
         <w:t>-Edition EE in</w:t>
       </w:r>
@@ -2621,7 +2656,7 @@
         <w:t>0</w:t>
       </w:r>
       <w:r>
-        <w:t>.0 oder höher (mit dazu passender Revisionsnummer)</w:t>
+        <w:t>.0 oder höher</w:t>
       </w:r>
     </w:p>
     <w:p>
@@ -2635,11 +2670,16 @@
         <w:contextualSpacing w:val="0"/>
       </w:pPr>
       <w:r>
-        <w:t xml:space="preserve">D³-Modul-Connector: </w:t>
-      </w:r>
-      <w:r>
-        <w:br/>
-        <w:t>Modulkonfiguration ab Version 3.9.0.0 (kostenfrei bei D³ erhältlich)</w:t>
+        <w:t>D³-Modul-Connector</w:t>
+      </w:r>
+      <w:r>
+        <w:t xml:space="preserve"> </w:t>
+      </w:r>
+      <w:r>
+        <w:t>(kostenfrei bei D³ erhältlich)</w:t>
+      </w:r>
+      <w:r>
+        <w:t xml:space="preserve"> ab Version 4.3.0.1</w:t>
       </w:r>
     </w:p>
     <w:p>
@@ -2653,11 +2693,17 @@
       </w:r>
     </w:p>
     <w:p>
+      <w:r>
+        <w:br w:type="page"/>
+      </w:r>
+    </w:p>
+    <w:p>
       <w:pPr>
         <w:pStyle w:val="berschrift1"/>
       </w:pPr>
       <w:bookmarkStart w:id="3" w:name="_Toc365974702"/>
       <w:r>
+        <w:lastRenderedPageBreak/>
         <w:t>Vorbereitung</w:t>
       </w:r>
       <w:bookmarkEnd w:id="3"/>
@@ -2723,7 +2769,7 @@
       <w:r>
         <w:t xml:space="preserve"> ablesen. Fehlt dieser Eintrag, laden Sie den Connector kostenfrei von unserer Homepage </w:t>
       </w:r>
-      <w:hyperlink r:id="rId10" w:history="1">
+      <w:hyperlink r:id="rId11" w:history="1">
         <w:r>
           <w:rPr>
             <w:rStyle w:val="Hyperlink"/>
@@ -2783,6 +2829,11 @@
       </w:r>
       <w:r>
         <w:t>.</w:t>
+      </w:r>
+    </w:p>
+    <w:p>
+      <w:r>
+        <w:br w:type="page"/>
       </w:r>
     </w:p>
     <w:p>
@@ -2793,6 +2844,7 @@
       <w:bookmarkStart w:id="5" w:name="_Toc361909689"/>
       <w:bookmarkStart w:id="6" w:name="_Toc365974703"/>
       <w:r>
+        <w:lastRenderedPageBreak/>
         <w:t>Anforderungsprüfung</w:t>
       </w:r>
       <w:bookmarkEnd w:id="4"/>
@@ -2825,17 +2877,61 @@
         <w:t>“</w:t>
       </w:r>
       <w:r>
-        <w:t xml:space="preserve"> finden Sie die Datei </w:t>
+        <w:t xml:space="preserve"> </w:t>
+      </w:r>
+      <w:r>
+        <w:t xml:space="preserve">finden Sie den Ordner </w:t>
       </w:r>
       <w:r>
         <w:rPr>
           <w:rFonts w:ascii="Courier New" w:hAnsi="Courier New" w:cs="Courier New"/>
           <w:i/>
         </w:rPr>
-        <w:t>„d3precheck.php“</w:t>
-      </w:r>
-      <w:r>
-        <w:t>. Mit diesem Script können Sie die Mindestanforderungen auf Ihrem Server direkt prüfen. Kopieren Sie diese Datei in das Root-Verzeichnis Ihres installierten OXID-Shops. Rufen Sie diese nun über Ihren Browser auf:</w:t>
+        <w:t>„</w:t>
+      </w:r>
+      <w:r>
+        <w:rPr>
+          <w:rFonts w:ascii="Courier New" w:hAnsi="Courier New" w:cs="Courier New"/>
+          <w:i/>
+        </w:rPr>
+        <w:t>P</w:t>
+      </w:r>
+      <w:r>
+        <w:rPr>
+          <w:rFonts w:ascii="Courier New" w:hAnsi="Courier New" w:cs="Courier New"/>
+          <w:i/>
+        </w:rPr>
+        <w:t>recheck“</w:t>
+      </w:r>
+      <w:r>
+        <w:t xml:space="preserve">. </w:t>
+      </w:r>
+      <w:r>
+        <w:t>Mit d</w:t>
+      </w:r>
+      <w:r>
+        <w:t>essen Inhalt</w:t>
+      </w:r>
+      <w:r>
+        <w:t xml:space="preserve"> können Sie die Mindestanforderungen auf Ihrem Server direkt prüfen. Kopieren Sie die</w:t>
+      </w:r>
+      <w:r>
+        <w:t xml:space="preserve"> enthaltenen Dateien und Ordner unverändert</w:t>
+      </w:r>
+      <w:r>
+        <w:t xml:space="preserve"> in das Root-Verzeichnis Ihres installierten OXID-Shops. Rufen Sie </w:t>
+      </w:r>
+      <w:r>
+        <w:t>n</w:t>
+      </w:r>
+      <w:r>
+        <w:t xml:space="preserve">un über Ihren Browser </w:t>
+      </w:r>
+      <w:r>
+        <w:t xml:space="preserve">die folgende Adresse </w:t>
+      </w:r>
+      <w:r>
+        <w:t>auf:</w:t>
       </w:r>
     </w:p>
     <w:p>
@@ -2899,7 +2995,7 @@
                     <pic:cNvPicPr/>
                   </pic:nvPicPr>
                   <pic:blipFill>
-                    <a:blip r:embed="rId11" cstate="print"/>
+                    <a:blip r:embed="rId12" cstate="print"/>
                     <a:stretch>
                       <a:fillRect/>
                     </a:stretch>
@@ -2936,7 +3032,7 @@
         <w:t xml:space="preserve">Löschen </w:t>
       </w:r>
       <w:r>
-        <w:t>Sie dieses Script bitte unbedingt nach der Prüfung wieder von Ihrem Server.</w:t>
+        <w:t>Sie diese Scripte mit Hilfe der in der Übersicht enthaltenen Funktion bitte unbedingt nach der Prüfung wieder von Ihrem Server.</w:t>
       </w:r>
       <w:r>
         <w:br w:type="page"/>
@@ -2948,6 +3044,7 @@
       </w:pPr>
       <w:bookmarkStart w:id="7" w:name="_Toc365974704"/>
       <w:r>
+        <w:lastRenderedPageBreak/>
         <w:t>Neuinstallation</w:t>
       </w:r>
       <w:bookmarkEnd w:id="7"/>
@@ -2960,12 +3057,12 @@
           <w:numId w:val="11"/>
         </w:numPr>
       </w:pPr>
-      <w:bookmarkStart w:id="8" w:name="_Toc281260457"/>
-      <w:bookmarkStart w:id="9" w:name="_Toc365974705"/>
+      <w:bookmarkStart w:id="8" w:name="_Toc365974705"/>
+      <w:bookmarkStart w:id="9" w:name="_Toc281260457"/>
       <w:r>
         <w:t>Dateien kopieren</w:t>
       </w:r>
-      <w:bookmarkEnd w:id="9"/>
+      <w:bookmarkEnd w:id="8"/>
     </w:p>
     <w:p>
       <w:pPr>
@@ -3028,7 +3125,7 @@
                     <pic:cNvPicPr/>
                   </pic:nvPicPr>
                   <pic:blipFill>
-                    <a:blip r:embed="rId11" cstate="print"/>
+                    <a:blip r:embed="rId12" cstate="print"/>
                     <a:stretch>
                       <a:fillRect/>
                     </a:stretch>
@@ -3110,7 +3207,15 @@
         <w:t>“</w:t>
       </w:r>
       <w:r>
-        <w:t xml:space="preserve"> finden Sie, nach Shopversionen getrennt, die </w:t>
+        <w:t xml:space="preserve"> finden Sie, nach </w:t>
+      </w:r>
+      <w:proofErr w:type="spellStart"/>
+      <w:r>
+        <w:t>Shopversionen</w:t>
+      </w:r>
+      <w:proofErr w:type="spellEnd"/>
+      <w:r>
+        <w:t xml:space="preserve"> getrennt, die </w:t>
       </w:r>
       <w:r>
         <w:t>Shop-Dateien</w:t>
@@ -3135,6 +3240,12 @@
       </w:r>
       <w:r>
         <w:t>verwenden, können Sie diese Modul-Templates so übernehmen.</w:t>
+      </w:r>
+      <w:r>
+        <w:br/>
+      </w:r>
+      <w:r>
+        <w:t>Behalten Sie die Verzeichnisstruktur bei!</w:t>
       </w:r>
     </w:p>
     <w:p>
@@ -3148,17 +3259,38 @@
       <w:bookmarkStart w:id="12" w:name="_Toc361909693"/>
       <w:bookmarkStart w:id="13" w:name="_Toc365974707"/>
       <w:r>
-        <w:t>Verwendung eigener Themes</w:t>
+        <w:t xml:space="preserve">Verwendung eigener </w:t>
+      </w:r>
+      <w:proofErr w:type="spellStart"/>
+      <w:r>
+        <w:t>Themes</w:t>
       </w:r>
       <w:bookmarkEnd w:id="12"/>
       <w:bookmarkEnd w:id="13"/>
+      <w:proofErr w:type="spellEnd"/>
     </w:p>
     <w:p>
       <w:pPr>
         <w:ind w:left="851"/>
       </w:pPr>
       <w:r>
-        <w:t>Verwenden Sie in Ihrem Shop ein angepasstes Verzeichnis für Ihre Templates (neues Theme oder CustomTheme), kopieren Sie die Templates  und / oder die CSS-Dateien in die neuen Ordner. Dies betrifft die Dateien aus dem „</w:t>
+        <w:t xml:space="preserve">Verwenden Sie in Ihrem Shop ein angepasstes Verzeichnis für Ihre Templates (neues </w:t>
+      </w:r>
+      <w:proofErr w:type="spellStart"/>
+      <w:r>
+        <w:t>Theme</w:t>
+      </w:r>
+      <w:proofErr w:type="spellEnd"/>
+      <w:r>
+        <w:t xml:space="preserve"> oder </w:t>
+      </w:r>
+      <w:proofErr w:type="spellStart"/>
+      <w:r>
+        <w:t>CustomTheme</w:t>
+      </w:r>
+      <w:proofErr w:type="spellEnd"/>
+      <w:r>
+        <w:t>), kopieren Sie die Templates  und / oder die CSS-Dateien in die neuen Ordner. Dies betrifft die Dateien aus dem „</w:t>
       </w:r>
       <w:r>
         <w:rPr>
@@ -3202,9 +3334,17 @@
         <w:ind w:left="851"/>
       </w:pPr>
       <w:r>
-        <w:t xml:space="preserve">Manche Provider erfordern besondere Einstellungen für installierte Module. Ob Ihr Anbieter spezielle Anforderungen stellt und wie diese aussehen, kontrollieren Sie bitte unter </w:t>
-      </w:r>
-      <w:hyperlink r:id="rId12" w:history="1">
+        <w:t xml:space="preserve">Manche Provider erfordern besondere Einstellungen für installierte Module. Ob Ihr Anbieter spezielle Anforderungen stellt und wie diese </w:t>
+      </w:r>
+      <w:proofErr w:type="gramStart"/>
+      <w:r>
+        <w:t>aussehen</w:t>
+      </w:r>
+      <w:proofErr w:type="gramEnd"/>
+      <w:r>
+        <w:t xml:space="preserve">, kontrollieren Sie bitte unter </w:t>
+      </w:r>
+      <w:hyperlink r:id="rId13" w:history="1">
         <w:r>
           <w:rPr>
             <w:rStyle w:val="Hyperlink"/>
@@ -3238,7 +3378,15 @@
         <w:ind w:left="851"/>
       </w:pPr>
       <w:r>
-        <w:t xml:space="preserve">Aktivieren Sie das Modul über den Shopadmin </w:t>
+        <w:t xml:space="preserve">Aktivieren Sie das Modul über den </w:t>
+      </w:r>
+      <w:proofErr w:type="spellStart"/>
+      <w:r>
+        <w:t>Shopadmin</w:t>
+      </w:r>
+      <w:proofErr w:type="spellEnd"/>
+      <w:r>
+        <w:t xml:space="preserve"> </w:t>
       </w:r>
       <w:r>
         <w:rPr>
@@ -3348,7 +3496,15 @@
         <w:contextualSpacing w:val="0"/>
       </w:pPr>
       <w:r>
-        <w:t>Direkt nach der Modulaktivierung startet der Assistent, der Sie durch die Shopanpassung führt. Darin können Sie verschiedene Optionen der Installation wählen.</w:t>
+        <w:t xml:space="preserve">Direkt nach der Modulaktivierung startet der Assistent, der Sie durch die </w:t>
+      </w:r>
+      <w:proofErr w:type="spellStart"/>
+      <w:r>
+        <w:t>Shopanpassung</w:t>
+      </w:r>
+      <w:proofErr w:type="spellEnd"/>
+      <w:r>
+        <w:t xml:space="preserve"> führt. Darin können Sie verschiedene Optionen der Installation wählen.</w:t>
       </w:r>
     </w:p>
     <w:p>
@@ -3514,6 +3670,7 @@
         <w:rPr>
           <w:rFonts w:cs="Courier New"/>
         </w:rPr>
+        <w:lastRenderedPageBreak/>
         <w:t>Bei tiefgreifenden Änderungen an Ihrem Shop (z.B. Hinzufügen weiterer Sprachen oder Mandanten) rufen Sie den Installationsassistenten bitte erneut auf, um dann eventuell notwendige Nacharbeiten für das Modul ausführen zu lassen.</w:t>
       </w:r>
     </w:p>
@@ -3553,6 +3710,7 @@
       <w:r>
         <w:t>Leeren Sie das Verzeichnis „</w:t>
       </w:r>
+      <w:proofErr w:type="spellStart"/>
       <w:r>
         <w:rPr>
           <w:rFonts w:ascii="Courier New" w:hAnsi="Courier New" w:cs="Courier New"/>
@@ -3560,6 +3718,7 @@
         </w:rPr>
         <w:t>tmp</w:t>
       </w:r>
+      <w:proofErr w:type="spellEnd"/>
       <w:r>
         <w:t xml:space="preserve">“ über </w:t>
       </w:r>
@@ -3731,7 +3890,7 @@
       </w:pPr>
       <w:bookmarkStart w:id="22" w:name="_Toc361909700"/>
       <w:bookmarkStart w:id="23" w:name="_Toc365974712"/>
-      <w:bookmarkEnd w:id="8"/>
+      <w:bookmarkEnd w:id="9"/>
       <w:r>
         <w:t>Updatefähigkeit</w:t>
       </w:r>
@@ -3741,11 +3900,33 @@
     <w:p>
       <w:pPr>
         <w:pStyle w:val="Listenabsatz"/>
-        <w:ind w:left="851"/>
+        <w:ind w:left="786"/>
         <w:contextualSpacing w:val="0"/>
       </w:pPr>
       <w:r>
-        <w:t>Bei Änderungen des Moduls in der CSS-Datei bzw. den Sprach-Dateien empfehlen wir, jeweils eine separate Datei dafür zu verwenden. So erhalten Sie sich die Updatefähigkeit des Moduls.</w:t>
+        <w:t>Bei Änderungen von Moduldateien empfehlen wir, jeweils die Überladungsmöglichkeiten des Shops dafür zu verwenden. So brauchen Sie die originalen Moduldateien nicht verändern und erhalten sich so die Updatefähigkeit des Moduls.</w:t>
+      </w:r>
+    </w:p>
+    <w:p>
+      <w:pPr>
+        <w:pStyle w:val="Listenabsatz"/>
+        <w:ind w:left="786"/>
+        <w:contextualSpacing w:val="0"/>
+      </w:pPr>
+      <w:r>
+        <w:t xml:space="preserve">Weitere Informationen zu den Überladungsmöglichkeiten verschiedener Dateien finden Sie in unserer </w:t>
+      </w:r>
+      <w:hyperlink r:id="rId14" w:history="1">
+        <w:r>
+          <w:rPr>
+            <w:rStyle w:val="Hyperlink"/>
+            <w:color w:val="0F6FC6" w:themeColor="accent1"/>
+          </w:rPr>
+          <w:t>FAQ</w:t>
+        </w:r>
+      </w:hyperlink>
+      <w:r>
+        <w:t>.</w:t>
       </w:r>
     </w:p>
     <w:p>
@@ -3775,14 +3956,15 @@
       <w:pPr>
         <w:pStyle w:val="berschrift1"/>
       </w:pPr>
-      <w:bookmarkStart w:id="24" w:name="_Toc361909708"/>
-      <w:bookmarkStart w:id="25" w:name="_Toc361909701"/>
-      <w:bookmarkStart w:id="26" w:name="_Toc365974713"/>
-      <w:r>
+      <w:bookmarkStart w:id="24" w:name="_Toc361909701"/>
+      <w:bookmarkStart w:id="25" w:name="_Toc365974713"/>
+      <w:bookmarkStart w:id="26" w:name="_Toc361909708"/>
+      <w:r>
+        <w:lastRenderedPageBreak/>
         <w:t>Update</w:t>
       </w:r>
+      <w:bookmarkEnd w:id="24"/>
       <w:bookmarkEnd w:id="25"/>
-      <w:bookmarkEnd w:id="26"/>
     </w:p>
     <w:p>
       <w:pPr>
@@ -3802,9 +3984,7 @@
     </w:p>
     <w:p>
       <w:pPr>
-        <w:pStyle w:val="Listenabsatz"/>
         <w:ind w:left="851"/>
-        <w:contextualSpacing w:val="0"/>
       </w:pPr>
       <w:r>
         <w:t>Kontrollieren Sie bitte die Version unseres Modul-Connectors im Adminbereich unter</w:t>
@@ -3858,6 +4038,10 @@
       </w:r>
       <w:r>
         <w:t xml:space="preserve"> auf Updates.</w:t>
+      </w:r>
+      <w:bookmarkStart w:id="29" w:name="_Toc408576115"/>
+      <w:r>
+        <w:t xml:space="preserve"> </w:t>
       </w:r>
     </w:p>
     <w:p>
@@ -3868,13 +4052,270 @@
           <w:numId w:val="12"/>
         </w:numPr>
       </w:pPr>
-      <w:bookmarkStart w:id="29" w:name="_Toc361909703"/>
-      <w:bookmarkStart w:id="30" w:name="_Toc365974715"/>
+      <w:r>
+        <w:t>Bereits installiertes Modul sichern</w:t>
+      </w:r>
+      <w:bookmarkEnd w:id="29"/>
+    </w:p>
+    <w:p>
+      <w:pPr>
+        <w:pStyle w:val="Listenabsatz"/>
+        <w:ind w:left="851"/>
+        <w:contextualSpacing w:val="0"/>
+      </w:pPr>
+      <w:r>
+        <w:t>Sichern Sie sich lokal die Date</w:t>
+      </w:r>
+      <w:r>
+        <w:t>ie</w:t>
+      </w:r>
+      <w:r>
+        <w:t>n des aktuell installierten Moduls „</w:t>
+      </w:r>
+      <w:r>
+        <w:rPr>
+          <w:rFonts w:ascii="Courier New" w:hAnsi="Courier New" w:cs="Courier New"/>
+        </w:rPr>
+        <w:t xml:space="preserve">D³ </w:t>
+      </w:r>
+      <w:r>
+        <w:rPr>
+          <w:rFonts w:ascii="Courier New" w:hAnsi="Courier New" w:cs="Courier New"/>
+        </w:rPr>
+        <w:t>Users Online</w:t>
+      </w:r>
+      <w:r>
+        <w:t xml:space="preserve">“. Die Dateien finden Sie auf dem FTP im Verzeichnis </w:t>
+      </w:r>
+      <w:r>
+        <w:rPr>
+          <w:rFonts w:ascii="Courier New" w:hAnsi="Courier New" w:cs="Courier New"/>
+          <w:i/>
+        </w:rPr>
+        <w:t>„</w:t>
+      </w:r>
+      <w:proofErr w:type="spellStart"/>
+      <w:r>
+        <w:rPr>
+          <w:rFonts w:ascii="Courier New" w:hAnsi="Courier New" w:cs="Courier New"/>
+          <w:i/>
+        </w:rPr>
+        <w:t>modules</w:t>
+      </w:r>
+      <w:proofErr w:type="spellEnd"/>
+      <w:r>
+        <w:rPr>
+          <w:rFonts w:ascii="Courier New" w:hAnsi="Courier New" w:cs="Courier New"/>
+          <w:i/>
+        </w:rPr>
+        <w:t>/d3/</w:t>
+      </w:r>
+      <w:r>
+        <w:rPr>
+          <w:rFonts w:ascii="Courier New" w:hAnsi="Courier New" w:cs="Courier New"/>
+          <w:i/>
+        </w:rPr>
+        <w:t>d3usersonline</w:t>
+      </w:r>
+      <w:r>
+        <w:rPr>
+          <w:rFonts w:ascii="Courier New" w:hAnsi="Courier New" w:cs="Courier New"/>
+          <w:i/>
+        </w:rPr>
+        <w:t>“</w:t>
+      </w:r>
+      <w:r>
+        <w:t>.</w:t>
+      </w:r>
+    </w:p>
+    <w:p>
+      <w:pPr>
+        <w:pStyle w:val="berschrift2"/>
+        <w:numPr>
+          <w:ilvl w:val="0"/>
+          <w:numId w:val="12"/>
+        </w:numPr>
+      </w:pPr>
+      <w:bookmarkStart w:id="30" w:name="_Toc408576116"/>
+      <w:r>
+        <w:t>Modul deaktivieren</w:t>
+      </w:r>
+      <w:bookmarkEnd w:id="30"/>
+    </w:p>
+    <w:p>
+      <w:pPr>
+        <w:pStyle w:val="Listenabsatz"/>
+        <w:ind w:left="786"/>
+        <w:contextualSpacing w:val="0"/>
+      </w:pPr>
+      <w:r>
+        <w:t xml:space="preserve">Deaktivieren Sie das Modul über den </w:t>
+      </w:r>
+      <w:proofErr w:type="spellStart"/>
+      <w:r>
+        <w:t>Shopadmin</w:t>
+      </w:r>
+      <w:proofErr w:type="spellEnd"/>
+      <w:r>
+        <w:t xml:space="preserve"> </w:t>
+      </w:r>
+      <w:r>
+        <w:rPr>
+          <w:rFonts w:ascii="Courier New" w:hAnsi="Courier New" w:cs="Courier New"/>
+        </w:rPr>
+        <w:t>[Erweiterungen]</w:t>
+      </w:r>
+      <w:r>
+        <w:t xml:space="preserve"> </w:t>
+      </w:r>
+      <w:r>
+        <w:rPr>
+          <w:rFonts w:ascii="Courier New" w:hAnsi="Courier New" w:cs="Courier New"/>
+          <w:b/>
+        </w:rPr>
+        <w:sym w:font="Wingdings" w:char="F0E0"/>
+      </w:r>
+      <w:r>
+        <w:rPr>
+          <w:rFonts w:ascii="Courier New" w:hAnsi="Courier New" w:cs="Courier New"/>
+          <w:b/>
+        </w:rPr>
+        <w:t xml:space="preserve"> </w:t>
+      </w:r>
+      <w:r>
+        <w:rPr>
+          <w:rFonts w:ascii="Courier New" w:hAnsi="Courier New" w:cs="Courier New"/>
+        </w:rPr>
+        <w:t>[Module]</w:t>
+      </w:r>
+      <w:r>
+        <w:t>. Klicken Sie nach Auswahl von „</w:t>
+      </w:r>
+      <w:r>
+        <w:rPr>
+          <w:rFonts w:ascii="Courier New" w:hAnsi="Courier New" w:cs="Courier New"/>
+        </w:rPr>
+        <w:t xml:space="preserve">D³ </w:t>
+      </w:r>
+      <w:r>
+        <w:rPr>
+          <w:rFonts w:ascii="Courier New" w:hAnsi="Courier New" w:cs="Courier New"/>
+        </w:rPr>
+        <w:t>Users Online</w:t>
+      </w:r>
+      <w:r>
+        <w:t xml:space="preserve">“ auf den Button </w:t>
+      </w:r>
+      <w:r>
+        <w:rPr>
+          <w:rFonts w:ascii="Courier New" w:hAnsi="Courier New" w:cs="Courier New"/>
+        </w:rPr>
+        <w:t>[Deaktivieren]</w:t>
+      </w:r>
+      <w:r>
+        <w:t>.</w:t>
+      </w:r>
+    </w:p>
+    <w:p>
+      <w:pPr>
+        <w:pStyle w:val="berschrift2"/>
+        <w:numPr>
+          <w:ilvl w:val="0"/>
+          <w:numId w:val="12"/>
+        </w:numPr>
+      </w:pPr>
+      <w:bookmarkStart w:id="31" w:name="_Toc408576117"/>
+      <w:r>
+        <w:t>Entfernen des alten Moduls</w:t>
+      </w:r>
+      <w:bookmarkEnd w:id="31"/>
+    </w:p>
+    <w:p>
+      <w:pPr>
+        <w:pStyle w:val="Listenabsatz"/>
+        <w:ind w:left="786"/>
+        <w:contextualSpacing w:val="0"/>
+      </w:pPr>
+      <w:r>
+        <w:t>Löschen Sie über den FTP die Date</w:t>
+      </w:r>
+      <w:r>
+        <w:t>ie</w:t>
+      </w:r>
+      <w:r>
+        <w:t>n des bereits installierten Moduls „</w:t>
+      </w:r>
+      <w:r>
+        <w:rPr>
+          <w:rFonts w:ascii="Courier New" w:hAnsi="Courier New" w:cs="Courier New"/>
+        </w:rPr>
+        <w:t xml:space="preserve">D³ </w:t>
+      </w:r>
+      <w:r>
+        <w:rPr>
+          <w:rFonts w:ascii="Courier New" w:hAnsi="Courier New" w:cs="Courier New"/>
+        </w:rPr>
+        <w:t>Users Online</w:t>
+      </w:r>
+      <w:r>
+        <w:t xml:space="preserve">“. Die Dateien finden Sie im Verzeichnis </w:t>
+      </w:r>
+      <w:r>
+        <w:rPr>
+          <w:rFonts w:ascii="Courier New" w:hAnsi="Courier New" w:cs="Courier New"/>
+          <w:i/>
+        </w:rPr>
+        <w:t>„</w:t>
+      </w:r>
+      <w:proofErr w:type="spellStart"/>
+      <w:r>
+        <w:rPr>
+          <w:rFonts w:ascii="Courier New" w:hAnsi="Courier New" w:cs="Courier New"/>
+          <w:i/>
+        </w:rPr>
+        <w:t>modules</w:t>
+      </w:r>
+      <w:proofErr w:type="spellEnd"/>
+      <w:r>
+        <w:rPr>
+          <w:rFonts w:ascii="Courier New" w:hAnsi="Courier New" w:cs="Courier New"/>
+          <w:i/>
+        </w:rPr>
+        <w:t>/d3/</w:t>
+      </w:r>
+      <w:r>
+        <w:rPr>
+          <w:rFonts w:ascii="Courier New" w:hAnsi="Courier New" w:cs="Courier New"/>
+          <w:i/>
+        </w:rPr>
+        <w:t>d3usersonline</w:t>
+      </w:r>
+      <w:r>
+        <w:rPr>
+          <w:rFonts w:ascii="Courier New" w:hAnsi="Courier New" w:cs="Courier New"/>
+          <w:i/>
+        </w:rPr>
+        <w:t>“</w:t>
+      </w:r>
+      <w:r>
+        <w:t>.</w:t>
+      </w:r>
+    </w:p>
+    <w:p>
+      <w:pPr>
+        <w:pStyle w:val="berschrift2"/>
+        <w:numPr>
+          <w:ilvl w:val="0"/>
+          <w:numId w:val="12"/>
+        </w:numPr>
+      </w:pPr>
+      <w:bookmarkStart w:id="32" w:name="_Toc361909703"/>
+      <w:bookmarkStart w:id="33" w:name="_Toc365974715"/>
       <w:r>
         <w:t>Dateien kopieren</w:t>
       </w:r>
-      <w:bookmarkEnd w:id="29"/>
-      <w:bookmarkEnd w:id="30"/>
+      <w:bookmarkEnd w:id="32"/>
+      <w:bookmarkEnd w:id="33"/>
     </w:p>
     <w:p>
       <w:pPr>
@@ -3925,7 +4366,7 @@
                     <pic:cNvPicPr/>
                   </pic:nvPicPr>
                   <pic:blipFill>
-                    <a:blip r:embed="rId11" cstate="print"/>
+                    <a:blip r:embed="rId12" cstate="print"/>
                     <a:stretch>
                       <a:fillRect/>
                     </a:stretch>
@@ -3970,13 +4411,13 @@
           <w:numId w:val="12"/>
         </w:numPr>
       </w:pPr>
-      <w:bookmarkStart w:id="31" w:name="_Toc361909704"/>
-      <w:bookmarkStart w:id="32" w:name="_Toc365974716"/>
+      <w:bookmarkStart w:id="34" w:name="_Toc361909704"/>
+      <w:bookmarkStart w:id="35" w:name="_Toc365974716"/>
       <w:r>
         <w:t>Angepasste Dateien kontrollieren</w:t>
       </w:r>
-      <w:bookmarkEnd w:id="31"/>
-      <w:bookmarkEnd w:id="32"/>
+      <w:bookmarkEnd w:id="34"/>
+      <w:bookmarkEnd w:id="35"/>
     </w:p>
     <w:p>
       <w:pPr>
@@ -3993,7 +4434,15 @@
         <w:t>changed_full</w:t>
       </w:r>
       <w:r>
-        <w:t>“ liegen, nach Shopversionen getrennt, die modulspezifischen Dateien. Haben Sie diese angepasst, gleichen Sie Ihre Version bitte mit den neuen Fassungen ab.</w:t>
+        <w:t xml:space="preserve">“ liegen, nach </w:t>
+      </w:r>
+      <w:proofErr w:type="spellStart"/>
+      <w:r>
+        <w:t>Shopversionen</w:t>
+      </w:r>
+      <w:proofErr w:type="spellEnd"/>
+      <w:r>
+        <w:t xml:space="preserve"> getrennt, die modulspezifischen Dateien. Haben Sie diese angepasst, gleichen Sie Ihre Version bitte mit den neuen Fassungen ab.</w:t>
       </w:r>
     </w:p>
     <w:p>
@@ -4004,22 +4453,30 @@
           <w:numId w:val="12"/>
         </w:numPr>
       </w:pPr>
-      <w:bookmarkStart w:id="33" w:name="_Toc361909705"/>
-      <w:bookmarkStart w:id="34" w:name="_Toc365974717"/>
+      <w:bookmarkStart w:id="36" w:name="_Toc361909705"/>
+      <w:bookmarkStart w:id="37" w:name="_Toc365974717"/>
       <w:r>
         <w:t>Providerspezifische Installation</w:t>
       </w:r>
-      <w:bookmarkEnd w:id="33"/>
-      <w:bookmarkEnd w:id="34"/>
+      <w:bookmarkEnd w:id="36"/>
+      <w:bookmarkEnd w:id="37"/>
     </w:p>
     <w:p>
       <w:pPr>
         <w:ind w:left="851"/>
       </w:pPr>
       <w:r>
-        <w:t xml:space="preserve">Manche Provider erfordern besondere Einstellungen für installierte Module. Ob Ihr Anbieter spezielle Anforderungen stellt und wie diese aussehen, kontrollieren Sie bitte unter </w:t>
-      </w:r>
-      <w:hyperlink r:id="rId13" w:history="1">
+        <w:t xml:space="preserve">Manche Provider erfordern besondere Einstellungen für installierte Module. Ob Ihr Anbieter spezielle Anforderungen stellt und wie diese </w:t>
+      </w:r>
+      <w:proofErr w:type="gramStart"/>
+      <w:r>
+        <w:t>aussehen</w:t>
+      </w:r>
+      <w:proofErr w:type="gramEnd"/>
+      <w:r>
+        <w:t xml:space="preserve">, kontrollieren Sie bitte unter </w:t>
+      </w:r>
+      <w:hyperlink r:id="rId15" w:history="1">
         <w:r>
           <w:rPr>
             <w:rStyle w:val="Hyperlink"/>
@@ -4040,13 +4497,13 @@
           <w:numId w:val="12"/>
         </w:numPr>
       </w:pPr>
-      <w:bookmarkStart w:id="35" w:name="_Toc361909706"/>
-      <w:bookmarkStart w:id="36" w:name="_Toc365974718"/>
+      <w:bookmarkStart w:id="38" w:name="_Toc361909706"/>
+      <w:bookmarkStart w:id="39" w:name="_Toc365974718"/>
       <w:r>
         <w:t>Shopanpassungen installieren</w:t>
       </w:r>
-      <w:bookmarkEnd w:id="35"/>
-      <w:bookmarkEnd w:id="36"/>
+      <w:bookmarkEnd w:id="38"/>
+      <w:bookmarkEnd w:id="39"/>
       <w:r>
         <w:t xml:space="preserve"> </w:t>
       </w:r>
@@ -4072,6 +4529,7 @@
         <w:ind w:left="851"/>
       </w:pPr>
       <w:r>
+        <w:lastRenderedPageBreak/>
         <w:t xml:space="preserve">Wird der Assistent nicht gezeigt (Sie sehen wieder die Modulübersicht), waren keine Anpassungen am Shop notwendig. </w:t>
       </w:r>
     </w:p>
@@ -4194,13 +4652,13 @@
           <w:numId w:val="12"/>
         </w:numPr>
       </w:pPr>
-      <w:bookmarkStart w:id="37" w:name="_Toc361909707"/>
-      <w:bookmarkStart w:id="38" w:name="_Toc365974719"/>
+      <w:bookmarkStart w:id="40" w:name="_Toc361909707"/>
+      <w:bookmarkStart w:id="41" w:name="_Toc365974719"/>
       <w:r>
         <w:t>TMP-Ordner leeren</w:t>
       </w:r>
-      <w:bookmarkEnd w:id="37"/>
-      <w:bookmarkEnd w:id="38"/>
+      <w:bookmarkEnd w:id="40"/>
+      <w:bookmarkEnd w:id="41"/>
     </w:p>
     <w:p>
       <w:pPr>
@@ -4214,6 +4672,7 @@
       <w:r>
         <w:t>Leeren Sie das Verzeichnis „</w:t>
       </w:r>
+      <w:proofErr w:type="spellStart"/>
       <w:r>
         <w:rPr>
           <w:rFonts w:ascii="Courier New" w:hAnsi="Courier New" w:cs="Courier New"/>
@@ -4221,6 +4680,7 @@
         </w:rPr>
         <w:t>tmp</w:t>
       </w:r>
+      <w:proofErr w:type="spellEnd"/>
       <w:r>
         <w:t xml:space="preserve">“ über </w:t>
       </w:r>
@@ -4393,12 +4853,13 @@
       <w:pPr>
         <w:pStyle w:val="berschrift1"/>
       </w:pPr>
-      <w:bookmarkStart w:id="39" w:name="_Toc365974720"/>
-      <w:r>
+      <w:bookmarkStart w:id="42" w:name="_Toc365974720"/>
+      <w:r>
+        <w:lastRenderedPageBreak/>
         <w:t>Schnellstart</w:t>
       </w:r>
-      <w:bookmarkEnd w:id="24"/>
-      <w:bookmarkEnd w:id="39"/>
+      <w:bookmarkEnd w:id="26"/>
+      <w:bookmarkEnd w:id="42"/>
     </w:p>
     <w:p>
       <w:r>
@@ -4511,20 +4972,108 @@
         <w:t>]</w:t>
       </w:r>
       <w:r>
-        <w:t xml:space="preserve">. Ab dann werden die Seitenaufrufe aufgezeichnet. </w:t>
-      </w:r>
+        <w:t>. Ab dann werden d</w:t>
+      </w:r>
+      <w:r>
+        <w:t>ie Seitenaufrufe aufgezeichnet.</w:t>
+      </w:r>
+    </w:p>
+    <w:p>
       <w:r>
         <w:t xml:space="preserve">Wenn </w:t>
       </w:r>
       <w:r>
-        <w:t>Sie sich mit einem adminfähigen Kundenkonto im Shopfrontend an</w:t>
+        <w:t xml:space="preserve">Sie sich mit einem </w:t>
+      </w:r>
+      <w:proofErr w:type="spellStart"/>
+      <w:r>
+        <w:t>adminfähigen</w:t>
+      </w:r>
+      <w:proofErr w:type="spellEnd"/>
+      <w:r>
+        <w:t xml:space="preserve"> Kundenkonto im </w:t>
+      </w:r>
+      <w:proofErr w:type="spellStart"/>
+      <w:r>
+        <w:t>Shopfrontend</w:t>
+      </w:r>
+      <w:proofErr w:type="spellEnd"/>
+      <w:r>
+        <w:t xml:space="preserve"> an</w:t>
       </w:r>
       <w:r>
         <w:t>melden</w:t>
       </w:r>
       <w:r>
-        <w:t>, sehen Sie die Übersicht über die aktuellen Shopbesucher.</w:t>
-      </w:r>
+        <w:t xml:space="preserve">, sehen Sie die Übersicht über die aktuellen </w:t>
+      </w:r>
+      <w:proofErr w:type="spellStart"/>
+      <w:r>
+        <w:t>Shopbesucher.</w:t>
+      </w:r>
+      <w:proofErr w:type="spellEnd"/>
+    </w:p>
+    <w:p>
+      <w:r>
+        <w:t xml:space="preserve">Die </w:t>
+      </w:r>
+      <w:proofErr w:type="spellStart"/>
+      <w:r>
+        <w:t>Satistik</w:t>
+      </w:r>
+      <w:proofErr w:type="spellEnd"/>
+      <w:r>
+        <w:t xml:space="preserve"> steht ebenfalls im Adminbereich unter </w:t>
+      </w:r>
+      <w:r>
+        <w:rPr>
+          <w:rFonts w:ascii="Courier New" w:hAnsi="Courier New" w:cs="Courier New"/>
+        </w:rPr>
+        <w:t>[</w:t>
+      </w:r>
+      <w:r>
+        <w:rPr>
+          <w:rFonts w:ascii="Courier New" w:hAnsi="Courier New" w:cs="Courier New"/>
+          <w:b/>
+        </w:rPr>
+        <w:t>D3 Module</w:t>
+      </w:r>
+      <w:r>
+        <w:rPr>
+          <w:rFonts w:ascii="Courier New" w:hAnsi="Courier New" w:cs="Courier New"/>
+        </w:rPr>
+        <w:t xml:space="preserve">] </w:t>
+      </w:r>
+      <w:r>
+        <w:rPr>
+          <w:rFonts w:ascii="Courier New" w:hAnsi="Courier New" w:cs="Courier New"/>
+        </w:rPr>
+        <w:sym w:font="Wingdings" w:char="F0E0"/>
+      </w:r>
+      <w:r>
+        <w:rPr>
+          <w:rFonts w:ascii="Courier New" w:hAnsi="Courier New" w:cs="Courier New"/>
+        </w:rPr>
+        <w:t xml:space="preserve"> [</w:t>
+      </w:r>
+      <w:r>
+        <w:rPr>
+          <w:rFonts w:ascii="Courier New" w:hAnsi="Courier New" w:cs="Courier New"/>
+          <w:b/>
+        </w:rPr>
+        <w:t>Benutzer online</w:t>
+      </w:r>
+      <w:r>
+        <w:rPr>
+          <w:rFonts w:ascii="Courier New" w:hAnsi="Courier New" w:cs="Courier New"/>
+        </w:rPr>
+        <w:t>]</w:t>
+      </w:r>
+      <w:r>
+        <w:t xml:space="preserve"> zur Verfügung.</w:t>
+      </w:r>
+      <w:bookmarkStart w:id="43" w:name="_GoBack"/>
+      <w:bookmarkEnd w:id="43"/>
     </w:p>
     <w:p>
       <w:r>
@@ -4535,14 +5084,15 @@
       <w:pPr>
         <w:pStyle w:val="berschrift1"/>
       </w:pPr>
-      <w:bookmarkStart w:id="40" w:name="_Toc365974721"/>
-      <w:r>
+      <w:bookmarkStart w:id="44" w:name="_Toc365974721"/>
+      <w:r>
+        <w:lastRenderedPageBreak/>
         <w:t xml:space="preserve">Hilfe und </w:t>
       </w:r>
       <w:r>
         <w:t>Support</w:t>
       </w:r>
-      <w:bookmarkEnd w:id="40"/>
+      <w:bookmarkEnd w:id="44"/>
     </w:p>
     <w:p>
       <w:r>
@@ -4577,7 +5127,7 @@
       <w:r>
         <w:t xml:space="preserve"> in unserer Modul-FAQ (</w:t>
       </w:r>
-      <w:hyperlink r:id="rId14" w:history="1">
+      <w:hyperlink r:id="rId16" w:history="1">
         <w:r>
           <w:rPr>
             <w:rStyle w:val="Hyperlink"/>
@@ -4604,7 +5154,7 @@
       <w:r>
         <w:t xml:space="preserve">per E-Mail: </w:t>
       </w:r>
-      <w:hyperlink r:id="rId15" w:history="1">
+      <w:hyperlink r:id="rId17" w:history="1">
         <w:r>
           <w:rPr>
             <w:rStyle w:val="Hyperlink"/>
@@ -4628,7 +5178,7 @@
       <w:r>
         <w:t xml:space="preserve">über das Kontaktformular auf </w:t>
       </w:r>
-      <w:hyperlink r:id="rId16" w:history="1">
+      <w:hyperlink r:id="rId18" w:history="1">
         <w:r>
           <w:rPr>
             <w:rStyle w:val="Hyperlink"/>
@@ -4661,7 +5211,15 @@
         <w:t>Schwierigkeiten</w:t>
       </w:r>
       <w:r>
-        <w:t xml:space="preserve"> nachvollziehen können. Sind Ihre Fragen shopspezifisch, benötigen wir möglicherweise Zugangsdaten zum betreffenden Shop. </w:t>
+        <w:t xml:space="preserve"> nachvollziehen können. Sind Ihre Fragen </w:t>
+      </w:r>
+      <w:proofErr w:type="spellStart"/>
+      <w:r>
+        <w:t>shopspezifisch</w:t>
+      </w:r>
+      <w:proofErr w:type="spellEnd"/>
+      <w:r>
+        <w:t xml:space="preserve">, benötigen wir möglicherweise Zugangsdaten zum betreffenden Shop. </w:t>
       </w:r>
     </w:p>
     <w:p>
@@ -4681,9 +5239,9 @@
       </w:r>
     </w:p>
     <w:sectPr>
-      <w:headerReference w:type="default" r:id="rId17"/>
-      <w:headerReference w:type="first" r:id="rId18"/>
-      <w:footerReference w:type="first" r:id="rId19"/>
+      <w:headerReference w:type="default" r:id="rId19"/>
+      <w:headerReference w:type="first" r:id="rId20"/>
+      <w:footerReference w:type="first" r:id="rId21"/>
       <w:pgSz w:w="11906" w:h="16838"/>
       <w:pgMar w:top="1417" w:right="1417" w:bottom="1134" w:left="1417" w:header="708" w:footer="708" w:gutter="0"/>
       <w:cols w:space="708"/>
@@ -4695,7 +5253,7 @@
 </file>
 
 <file path=word/endnotes.xml><?xml version="1.0" encoding="utf-8"?>
-<w:endnotes xmlns:ve="http://schemas.openxmlformats.org/markup-compatibility/2006" xmlns:o="urn:schemas-microsoft-com:office:office" xmlns:r="http://schemas.openxmlformats.org/officeDocument/2006/relationships" xmlns:m="http://schemas.openxmlformats.org/officeDocument/2006/math" xmlns:v="urn:schemas-microsoft-com:vml" xmlns:wp="http://schemas.openxmlformats.org/drawingml/2006/wordprocessingDrawing" xmlns:w10="urn:schemas-microsoft-com:office:word" xmlns:w="http://schemas.openxmlformats.org/wordprocessingml/2006/main" xmlns:wne="http://schemas.microsoft.com/office/word/2006/wordml">
+<w:endnotes xmlns:wpc="http://schemas.microsoft.com/office/word/2010/wordprocessingCanvas" xmlns:mc="http://schemas.openxmlformats.org/markup-compatibility/2006" xmlns:o="urn:schemas-microsoft-com:office:office" xmlns:r="http://schemas.openxmlformats.org/officeDocument/2006/relationships" xmlns:m="http://schemas.openxmlformats.org/officeDocument/2006/math" xmlns:v="urn:schemas-microsoft-com:vml" xmlns:wp14="http://schemas.microsoft.com/office/word/2010/wordprocessingDrawing" xmlns:wp="http://schemas.openxmlformats.org/drawingml/2006/wordprocessingDrawing" xmlns:w10="urn:schemas-microsoft-com:office:word" xmlns:w="http://schemas.openxmlformats.org/wordprocessingml/2006/main" xmlns:w14="http://schemas.microsoft.com/office/word/2010/wordml" xmlns:wpg="http://schemas.microsoft.com/office/word/2010/wordprocessingGroup" xmlns:wpi="http://schemas.microsoft.com/office/word/2010/wordprocessingInk" xmlns:wne="http://schemas.microsoft.com/office/word/2006/wordml" xmlns:wps="http://schemas.microsoft.com/office/word/2010/wordprocessingShape" mc:Ignorable="w14 wp14">
   <w:endnote w:type="separator" w:id="-1">
     <w:p>
       <w:pPr>
@@ -4720,7 +5278,7 @@
 </file>
 
 <file path=word/footer1.xml><?xml version="1.0" encoding="utf-8"?>
-<w:ftr xmlns:ve="http://schemas.openxmlformats.org/markup-compatibility/2006" xmlns:o="urn:schemas-microsoft-com:office:office" xmlns:r="http://schemas.openxmlformats.org/officeDocument/2006/relationships" xmlns:m="http://schemas.openxmlformats.org/officeDocument/2006/math" xmlns:v="urn:schemas-microsoft-com:vml" xmlns:wp="http://schemas.openxmlformats.org/drawingml/2006/wordprocessingDrawing" xmlns:w10="urn:schemas-microsoft-com:office:word" xmlns:w="http://schemas.openxmlformats.org/wordprocessingml/2006/main" xmlns:wne="http://schemas.microsoft.com/office/word/2006/wordml">
+<w:ftr xmlns:wpc="http://schemas.microsoft.com/office/word/2010/wordprocessingCanvas" xmlns:mc="http://schemas.openxmlformats.org/markup-compatibility/2006" xmlns:o="urn:schemas-microsoft-com:office:office" xmlns:r="http://schemas.openxmlformats.org/officeDocument/2006/relationships" xmlns:m="http://schemas.openxmlformats.org/officeDocument/2006/math" xmlns:v="urn:schemas-microsoft-com:vml" xmlns:wp14="http://schemas.microsoft.com/office/word/2010/wordprocessingDrawing" xmlns:wp="http://schemas.openxmlformats.org/drawingml/2006/wordprocessingDrawing" xmlns:w10="urn:schemas-microsoft-com:office:word" xmlns:w="http://schemas.openxmlformats.org/wordprocessingml/2006/main" xmlns:w14="http://schemas.microsoft.com/office/word/2010/wordml" xmlns:wpg="http://schemas.microsoft.com/office/word/2010/wordprocessingGroup" xmlns:wpi="http://schemas.microsoft.com/office/word/2010/wordprocessingInk" xmlns:wne="http://schemas.microsoft.com/office/word/2006/wordml" xmlns:wps="http://schemas.microsoft.com/office/word/2010/wordprocessingShape" mc:Ignorable="w14 wp14">
   <w:p>
     <w:pPr>
       <w:pStyle w:val="Fuzeile"/>
@@ -4747,12 +5305,21 @@
         <w:lang w:val="fr-FR"/>
       </w:rPr>
     </w:pPr>
+    <w:proofErr w:type="gramStart"/>
     <w:r>
       <w:rPr>
         <w:color w:val="000000" w:themeColor="text1"/>
         <w:lang w:val="fr-FR"/>
       </w:rPr>
-      <w:t>http://www.shopmodule.com</w:t>
+      <w:t>http</w:t>
+    </w:r>
+    <w:proofErr w:type="gramEnd"/>
+    <w:r>
+      <w:rPr>
+        <w:color w:val="000000" w:themeColor="text1"/>
+        <w:lang w:val="fr-FR"/>
+      </w:rPr>
+      <w:t>://www.shopmodule.com</w:t>
     </w:r>
     <w:r>
       <w:rPr>
@@ -4765,7 +5332,7 @@
 </file>
 
 <file path=word/footnotes.xml><?xml version="1.0" encoding="utf-8"?>
-<w:footnotes xmlns:ve="http://schemas.openxmlformats.org/markup-compatibility/2006" xmlns:o="urn:schemas-microsoft-com:office:office" xmlns:r="http://schemas.openxmlformats.org/officeDocument/2006/relationships" xmlns:m="http://schemas.openxmlformats.org/officeDocument/2006/math" xmlns:v="urn:schemas-microsoft-com:vml" xmlns:wp="http://schemas.openxmlformats.org/drawingml/2006/wordprocessingDrawing" xmlns:w10="urn:schemas-microsoft-com:office:word" xmlns:w="http://schemas.openxmlformats.org/wordprocessingml/2006/main" xmlns:wne="http://schemas.microsoft.com/office/word/2006/wordml">
+<w:footnotes xmlns:wpc="http://schemas.microsoft.com/office/word/2010/wordprocessingCanvas" xmlns:mc="http://schemas.openxmlformats.org/markup-compatibility/2006" xmlns:o="urn:schemas-microsoft-com:office:office" xmlns:r="http://schemas.openxmlformats.org/officeDocument/2006/relationships" xmlns:m="http://schemas.openxmlformats.org/officeDocument/2006/math" xmlns:v="urn:schemas-microsoft-com:vml" xmlns:wp14="http://schemas.microsoft.com/office/word/2010/wordprocessingDrawing" xmlns:wp="http://schemas.openxmlformats.org/drawingml/2006/wordprocessingDrawing" xmlns:w10="urn:schemas-microsoft-com:office:word" xmlns:w="http://schemas.openxmlformats.org/wordprocessingml/2006/main" xmlns:w14="http://schemas.microsoft.com/office/word/2010/wordml" xmlns:wpg="http://schemas.microsoft.com/office/word/2010/wordprocessingGroup" xmlns:wpi="http://schemas.microsoft.com/office/word/2010/wordprocessingInk" xmlns:wne="http://schemas.microsoft.com/office/word/2006/wordml" xmlns:wps="http://schemas.microsoft.com/office/word/2010/wordprocessingShape" mc:Ignorable="w14 wp14">
   <w:footnote w:type="separator" w:id="-1">
     <w:p>
       <w:pPr>
@@ -4790,7 +5357,7 @@
 </file>
 
 <file path=word/header1.xml><?xml version="1.0" encoding="utf-8"?>
-<w:hdr xmlns:ve="http://schemas.openxmlformats.org/markup-compatibility/2006" xmlns:o="urn:schemas-microsoft-com:office:office" xmlns:r="http://schemas.openxmlformats.org/officeDocument/2006/relationships" xmlns:m="http://schemas.openxmlformats.org/officeDocument/2006/math" xmlns:v="urn:schemas-microsoft-com:vml" xmlns:wp="http://schemas.openxmlformats.org/drawingml/2006/wordprocessingDrawing" xmlns:w10="urn:schemas-microsoft-com:office:word" xmlns:w="http://schemas.openxmlformats.org/wordprocessingml/2006/main" xmlns:wne="http://schemas.microsoft.com/office/word/2006/wordml">
+<w:hdr xmlns:wpc="http://schemas.microsoft.com/office/word/2010/wordprocessingCanvas" xmlns:mc="http://schemas.openxmlformats.org/markup-compatibility/2006" xmlns:o="urn:schemas-microsoft-com:office:office" xmlns:r="http://schemas.openxmlformats.org/officeDocument/2006/relationships" xmlns:m="http://schemas.openxmlformats.org/officeDocument/2006/math" xmlns:v="urn:schemas-microsoft-com:vml" xmlns:wp14="http://schemas.microsoft.com/office/word/2010/wordprocessingDrawing" xmlns:wp="http://schemas.openxmlformats.org/drawingml/2006/wordprocessingDrawing" xmlns:w10="urn:schemas-microsoft-com:office:word" xmlns:w="http://schemas.openxmlformats.org/wordprocessingml/2006/main" xmlns:w14="http://schemas.microsoft.com/office/word/2010/wordml" xmlns:wpg="http://schemas.microsoft.com/office/word/2010/wordprocessingGroup" xmlns:wpi="http://schemas.microsoft.com/office/word/2010/wordprocessingInk" xmlns:wne="http://schemas.microsoft.com/office/word/2006/wordml" xmlns:wps="http://schemas.microsoft.com/office/word/2010/wordprocessingShape" mc:Ignorable="w14 wp14">
   <w:p>
     <w:pPr>
       <w:pStyle w:val="Kopfzeile"/>
@@ -4815,6 +5382,7 @@
                   <w:dataBinding w:prefixMappings="xmlns:ns0='http://schemas.openxmlformats.org/package/2006/metadata/core-properties' xmlns:ns1='http://purl.org/dc/elements/1.1/'" w:xpath="/ns0:coreProperties[1]/ns1:title[1]" w:storeItemID="{6C3C8BC8-F283-45AE-878A-BAB7291924A1}"/>
                   <w:text/>
                 </w:sdtPr>
+                <w:sdtEndPr/>
                 <w:sdtContent>
                   <w:p>
                     <w:pPr>
@@ -4849,15 +5417,29 @@
                     <w:color w:val="FFFFFF" w:themeColor="background1"/>
                   </w:rPr>
                 </w:pPr>
-                <w:fldSimple w:instr=" PAGE   \* MERGEFORMAT ">
-                  <w:r>
-                    <w:rPr>
-                      <w:noProof/>
-                      <w:color w:val="FFFFFF" w:themeColor="background1"/>
-                    </w:rPr>
-                    <w:t>2</w:t>
-                  </w:r>
-                </w:fldSimple>
+                <w:r>
+                  <w:fldChar w:fldCharType="begin"/>
+                </w:r>
+                <w:r>
+                  <w:instrText xml:space="preserve"> PAGE   \* MERGEFORMAT </w:instrText>
+                </w:r>
+                <w:r>
+                  <w:fldChar w:fldCharType="separate"/>
+                </w:r>
+                <w:r>
+                  <w:rPr>
+                    <w:noProof/>
+                    <w:color w:val="FFFFFF" w:themeColor="background1"/>
+                  </w:rPr>
+                  <w:t>12</w:t>
+                </w:r>
+                <w:r>
+                  <w:rPr>
+                    <w:noProof/>
+                    <w:color w:val="FFFFFF" w:themeColor="background1"/>
+                  </w:rPr>
+                  <w:fldChar w:fldCharType="end"/>
+                </w:r>
               </w:p>
             </w:txbxContent>
           </v:textbox>
@@ -4870,7 +5452,7 @@
 </file>
 
 <file path=word/header2.xml><?xml version="1.0" encoding="utf-8"?>
-<w:hdr xmlns:ve="http://schemas.openxmlformats.org/markup-compatibility/2006" xmlns:o="urn:schemas-microsoft-com:office:office" xmlns:r="http://schemas.openxmlformats.org/officeDocument/2006/relationships" xmlns:m="http://schemas.openxmlformats.org/officeDocument/2006/math" xmlns:v="urn:schemas-microsoft-com:vml" xmlns:wp="http://schemas.openxmlformats.org/drawingml/2006/wordprocessingDrawing" xmlns:w10="urn:schemas-microsoft-com:office:word" xmlns:w="http://schemas.openxmlformats.org/wordprocessingml/2006/main" xmlns:wne="http://schemas.microsoft.com/office/word/2006/wordml">
+<w:hdr xmlns:wpc="http://schemas.microsoft.com/office/word/2010/wordprocessingCanvas" xmlns:mc="http://schemas.openxmlformats.org/markup-compatibility/2006" xmlns:o="urn:schemas-microsoft-com:office:office" xmlns:r="http://schemas.openxmlformats.org/officeDocument/2006/relationships" xmlns:m="http://schemas.openxmlformats.org/officeDocument/2006/math" xmlns:v="urn:schemas-microsoft-com:vml" xmlns:wp14="http://schemas.microsoft.com/office/word/2010/wordprocessingDrawing" xmlns:wp="http://schemas.openxmlformats.org/drawingml/2006/wordprocessingDrawing" xmlns:w10="urn:schemas-microsoft-com:office:word" xmlns:w="http://schemas.openxmlformats.org/wordprocessingml/2006/main" xmlns:w14="http://schemas.microsoft.com/office/word/2010/wordml" xmlns:wpg="http://schemas.microsoft.com/office/word/2010/wordprocessingGroup" xmlns:wpi="http://schemas.microsoft.com/office/word/2010/wordprocessingInk" xmlns:wne="http://schemas.microsoft.com/office/word/2006/wordml" xmlns:wps="http://schemas.microsoft.com/office/word/2010/wordprocessingShape" mc:Ignorable="w14 wp14">
   <w:p>
     <w:pPr>
       <w:pStyle w:val="Kopfzeile"/>
@@ -4895,6 +5477,7 @@
                   <w:dataBinding w:prefixMappings="xmlns:ns0='http://schemas.openxmlformats.org/package/2006/metadata/core-properties' xmlns:ns1='http://purl.org/dc/elements/1.1/'" w:xpath="/ns0:coreProperties[1]/ns1:title[1]" w:storeItemID="{6C3C8BC8-F283-45AE-878A-BAB7291924A1}"/>
                   <w:text/>
                 </w:sdtPr>
+                <w:sdtEndPr/>
                 <w:sdtContent>
                   <w:p>
                     <w:pPr>
@@ -4929,15 +5512,29 @@
                     <w:color w:val="FFFFFF" w:themeColor="background1"/>
                   </w:rPr>
                 </w:pPr>
-                <w:fldSimple w:instr=" PAGE   \* MERGEFORMAT ">
-                  <w:r>
-                    <w:rPr>
-                      <w:noProof/>
-                      <w:color w:val="FFFFFF" w:themeColor="background1"/>
-                    </w:rPr>
-                    <w:t>1</w:t>
-                  </w:r>
-                </w:fldSimple>
+                <w:r>
+                  <w:fldChar w:fldCharType="begin"/>
+                </w:r>
+                <w:r>
+                  <w:instrText xml:space="preserve"> PAGE   \* MERGEFORMAT </w:instrText>
+                </w:r>
+                <w:r>
+                  <w:fldChar w:fldCharType="separate"/>
+                </w:r>
+                <w:r>
+                  <w:rPr>
+                    <w:noProof/>
+                    <w:color w:val="FFFFFF" w:themeColor="background1"/>
+                  </w:rPr>
+                  <w:t>1</w:t>
+                </w:r>
+                <w:r>
+                  <w:rPr>
+                    <w:noProof/>
+                    <w:color w:val="FFFFFF" w:themeColor="background1"/>
+                  </w:rPr>
+                  <w:fldChar w:fldCharType="end"/>
+                </w:r>
               </w:p>
             </w:txbxContent>
           </v:textbox>
@@ -4950,7 +5547,7 @@
 </file>
 
 <file path=word/numbering.xml><?xml version="1.0" encoding="utf-8"?>
-<w:numbering xmlns:ve="http://schemas.openxmlformats.org/markup-compatibility/2006" xmlns:o="urn:schemas-microsoft-com:office:office" xmlns:r="http://schemas.openxmlformats.org/officeDocument/2006/relationships" xmlns:m="http://schemas.openxmlformats.org/officeDocument/2006/math" xmlns:v="urn:schemas-microsoft-com:vml" xmlns:wp="http://schemas.openxmlformats.org/drawingml/2006/wordprocessingDrawing" xmlns:w10="urn:schemas-microsoft-com:office:word" xmlns:w="http://schemas.openxmlformats.org/wordprocessingml/2006/main" xmlns:wne="http://schemas.microsoft.com/office/word/2006/wordml">
+<w:numbering xmlns:wpc="http://schemas.microsoft.com/office/word/2010/wordprocessingCanvas" xmlns:mc="http://schemas.openxmlformats.org/markup-compatibility/2006" xmlns:o="urn:schemas-microsoft-com:office:office" xmlns:r="http://schemas.openxmlformats.org/officeDocument/2006/relationships" xmlns:m="http://schemas.openxmlformats.org/officeDocument/2006/math" xmlns:v="urn:schemas-microsoft-com:vml" xmlns:wp14="http://schemas.microsoft.com/office/word/2010/wordprocessingDrawing" xmlns:wp="http://schemas.openxmlformats.org/drawingml/2006/wordprocessingDrawing" xmlns:w10="urn:schemas-microsoft-com:office:word" xmlns:w="http://schemas.openxmlformats.org/wordprocessingml/2006/main" xmlns:w14="http://schemas.microsoft.com/office/word/2010/wordml" xmlns:wpg="http://schemas.microsoft.com/office/word/2010/wordprocessingGroup" xmlns:wpi="http://schemas.microsoft.com/office/word/2010/wordprocessingInk" xmlns:wne="http://schemas.microsoft.com/office/word/2006/wordml" xmlns:wps="http://schemas.microsoft.com/office/word/2010/wordprocessingShape" mc:Ignorable="w14 wp14">
   <w:abstractNum w:abstractNumId="0">
     <w:nsid w:val="00000001"/>
     <w:multiLevelType w:val="multilevel"/>
@@ -6002,7 +6599,7 @@
         <w:rFonts w:ascii="Constantia" w:eastAsiaTheme="minorHAnsi" w:hAnsi="Constantia" w:cstheme="minorBidi" w:hint="default"/>
       </w:rPr>
     </w:lvl>
-    <w:lvl w:ilvl="1" w:tplc="04070003" w:tentative="1">
+    <w:lvl w:ilvl="1" w:tplc="04070003">
       <w:start w:val="1"/>
       <w:numFmt w:val="bullet"/>
       <w:lvlText w:val="o"/>
@@ -6228,7 +6825,7 @@
 </file>
 
 <file path=word/styles.xml><?xml version="1.0" encoding="utf-8"?>
-<w:styles xmlns:r="http://schemas.openxmlformats.org/officeDocument/2006/relationships" xmlns:w="http://schemas.openxmlformats.org/wordprocessingml/2006/main">
+<w:styles xmlns:mc="http://schemas.openxmlformats.org/markup-compatibility/2006" xmlns:r="http://schemas.openxmlformats.org/officeDocument/2006/relationships" xmlns:w="http://schemas.openxmlformats.org/wordprocessingml/2006/main" xmlns:w14="http://schemas.microsoft.com/office/word/2010/wordml" mc:Ignorable="w14">
   <w:docDefaults>
     <w:rPrDefault>
       <w:rPr>
@@ -6492,7 +7089,6 @@
     <w:uiPriority w:val="99"/>
     <w:semiHidden/>
     <w:unhideWhenUsed/>
-    <w:qFormat/>
     <w:tblPr>
       <w:tblInd w:w="0" w:type="dxa"/>
       <w:tblCellMar>
@@ -6840,6 +7436,196 @@
 </w:styles>
 </file>
 
+<file path=word/stylesWithEffects.xml><?xml version="1.0" encoding="utf-8"?>
+<w:styles xmlns:wpc="http://schemas.microsoft.com/office/word/2010/wordprocessingCanvas" xmlns:mc="http://schemas.openxmlformats.org/markup-compatibility/2006" xmlns:o="urn:schemas-microsoft-com:office:office" xmlns:r="http://schemas.openxmlformats.org/officeDocument/2006/relationships" xmlns:m="http://schemas.openxmlformats.org/officeDocument/2006/math" xmlns:v="urn:schemas-microsoft-com:vml" xmlns:wp14="http://schemas.microsoft.com/office/word/2010/wordprocessingDrawing" xmlns:wp="http://schemas.openxmlformats.org/drawingml/2006/wordprocessingDrawing" xmlns:w10="urn:schemas-microsoft-com:office:word" xmlns:w="http://schemas.openxmlformats.org/wordprocessingml/2006/main" xmlns:w14="http://schemas.microsoft.com/office/word/2010/wordml" xmlns:wpg="http://schemas.microsoft.com/office/word/2010/wordprocessingGroup" xmlns:wpi="http://schemas.microsoft.com/office/word/2010/wordprocessingInk" xmlns:wne="http://schemas.microsoft.com/office/word/2006/wordml" xmlns:wps="http://schemas.microsoft.com/office/word/2010/wordprocessingShape" mc:Ignorable="w14 wp14">
+  <w:docDefaults>
+    <w:rPrDefault>
+      <w:rPr>
+        <w:rFonts w:asciiTheme="minorHAnsi" w:eastAsiaTheme="minorEastAsia" w:hAnsiTheme="minorHAnsi" w:cstheme="minorBidi"/>
+        <w:sz w:val="22"/>
+        <w:szCs w:val="22"/>
+        <w:lang w:val="de-DE" w:eastAsia="de-DE" w:bidi="ar-SA"/>
+      </w:rPr>
+    </w:rPrDefault>
+    <w:pPrDefault>
+      <w:pPr>
+        <w:spacing w:after="200" w:line="276" w:lineRule="auto"/>
+      </w:pPr>
+    </w:pPrDefault>
+  </w:docDefaults>
+  <w:latentStyles w:defLockedState="0" w:defUIPriority="99" w:defSemiHidden="1" w:defUnhideWhenUsed="1" w:defQFormat="0" w:count="267">
+    <w:lsdException w:name="Normal" w:semiHidden="0" w:uiPriority="0" w:unhideWhenUsed="0" w:qFormat="1"/>
+    <w:lsdException w:name="heading 1" w:semiHidden="0" w:uiPriority="9" w:unhideWhenUsed="0" w:qFormat="1"/>
+    <w:lsdException w:name="heading 2" w:uiPriority="9" w:qFormat="1"/>
+    <w:lsdException w:name="heading 3" w:uiPriority="9" w:qFormat="1"/>
+    <w:lsdException w:name="heading 4" w:uiPriority="9" w:qFormat="1"/>
+    <w:lsdException w:name="heading 5" w:uiPriority="9" w:qFormat="1"/>
+    <w:lsdException w:name="heading 6" w:uiPriority="9" w:qFormat="1"/>
+    <w:lsdException w:name="heading 7" w:uiPriority="9" w:qFormat="1"/>
+    <w:lsdException w:name="heading 8" w:uiPriority="9" w:qFormat="1"/>
+    <w:lsdException w:name="heading 9" w:uiPriority="9" w:qFormat="1"/>
+    <w:lsdException w:name="toc 1" w:uiPriority="39"/>
+    <w:lsdException w:name="toc 2" w:uiPriority="39"/>
+    <w:lsdException w:name="toc 3" w:uiPriority="39"/>
+    <w:lsdException w:name="toc 4" w:uiPriority="39"/>
+    <w:lsdException w:name="toc 5" w:uiPriority="39"/>
+    <w:lsdException w:name="toc 6" w:uiPriority="39"/>
+    <w:lsdException w:name="toc 7" w:uiPriority="39"/>
+    <w:lsdException w:name="toc 8" w:uiPriority="39"/>
+    <w:lsdException w:name="toc 9" w:uiPriority="39"/>
+    <w:lsdException w:name="caption" w:uiPriority="35" w:qFormat="1"/>
+    <w:lsdException w:name="Title" w:semiHidden="0" w:uiPriority="10" w:unhideWhenUsed="0" w:qFormat="1"/>
+    <w:lsdException w:name="Default Paragraph Font" w:uiPriority="1"/>
+    <w:lsdException w:name="Subtitle" w:semiHidden="0" w:uiPriority="11" w:unhideWhenUsed="0" w:qFormat="1"/>
+    <w:lsdException w:name="Strong" w:semiHidden="0" w:uiPriority="22" w:unhideWhenUsed="0" w:qFormat="1"/>
+    <w:lsdException w:name="Emphasis" w:semiHidden="0" w:uiPriority="20" w:unhideWhenUsed="0" w:qFormat="1"/>
+    <w:lsdException w:name="Table Grid" w:semiHidden="0" w:uiPriority="59" w:unhideWhenUsed="0"/>
+    <w:lsdException w:name="Placeholder Text" w:unhideWhenUsed="0"/>
+    <w:lsdException w:name="No Spacing" w:semiHidden="0" w:uiPriority="1" w:unhideWhenUsed="0" w:qFormat="1"/>
+    <w:lsdException w:name="Light Shading" w:semiHidden="0" w:uiPriority="60" w:unhideWhenUsed="0"/>
+    <w:lsdException w:name="Light List" w:semiHidden="0" w:uiPriority="61" w:unhideWhenUsed="0"/>
+    <w:lsdException w:name="Light Grid" w:semiHidden="0" w:uiPriority="62" w:unhideWhenUsed="0"/>
+    <w:lsdException w:name="Medium Shading 1" w:semiHidden="0" w:uiPriority="63" w:unhideWhenUsed="0"/>
+    <w:lsdException w:name="Medium Shading 2" w:semiHidden="0" w:uiPriority="64" w:unhideWhenUsed="0"/>
+    <w:lsdException w:name="Medium List 1" w:semiHidden="0" w:uiPriority="65" w:unhideWhenUsed="0"/>
+    <w:lsdException w:name="Medium List 2" w:semiHidden="0" w:uiPriority="66" w:unhideWhenUsed="0"/>
+    <w:lsdException w:name="Medium Grid 1" w:semiHidden="0" w:uiPriority="67" w:unhideWhenUsed="0"/>
+    <w:lsdException w:name="Medium Grid 2" w:semiHidden="0" w:uiPriority="68" w:unhideWhenUsed="0"/>
+    <w:lsdException w:name="Medium Grid 3" w:semiHidden="0" w:uiPriority="69" w:unhideWhenUsed="0"/>
+    <w:lsdException w:name="Dark List" w:semiHidden="0" w:uiPriority="70" w:unhideWhenUsed="0"/>
+    <w:lsdException w:name="Colorful Shading" w:semiHidden="0" w:uiPriority="71" w:unhideWhenUsed="0"/>
+    <w:lsdException w:name="Colorful List" w:semiHidden="0" w:uiPriority="72" w:unhideWhenUsed="0"/>
+    <w:lsdException w:name="Colorful Grid" w:semiHidden="0" w:uiPriority="73" w:unhideWhenUsed="0"/>
+    <w:lsdException w:name="Light Shading Accent 1" w:semiHidden="0" w:uiPriority="60" w:unhideWhenUsed="0"/>
+    <w:lsdException w:name="Light List Accent 1" w:semiHidden="0" w:uiPriority="61" w:unhideWhenUsed="0"/>
+    <w:lsdException w:name="Light Grid Accent 1" w:semiHidden="0" w:uiPriority="62" w:unhideWhenUsed="0"/>
+    <w:lsdException w:name="Medium Shading 1 Accent 1" w:semiHidden="0" w:uiPriority="63" w:unhideWhenUsed="0"/>
+    <w:lsdException w:name="Medium Shading 2 Accent 1" w:semiHidden="0" w:uiPriority="64" w:unhideWhenUsed="0"/>
+    <w:lsdException w:name="Medium List 1 Accent 1" w:semiHidden="0" w:uiPriority="65" w:unhideWhenUsed="0"/>
+    <w:lsdException w:name="Revision" w:unhideWhenUsed="0"/>
+    <w:lsdException w:name="List Paragraph" w:semiHidden="0" w:uiPriority="34" w:unhideWhenUsed="0" w:qFormat="1"/>
+    <w:lsdException w:name="Quote" w:semiHidden="0" w:uiPriority="29" w:unhideWhenUsed="0" w:qFormat="1"/>
+    <w:lsdException w:name="Intense Quote" w:semiHidden="0" w:uiPriority="30" w:unhideWhenUsed="0" w:qFormat="1"/>
+    <w:lsdException w:name="Medium List 2 Accent 1" w:semiHidden="0" w:uiPriority="66" w:unhideWhenUsed="0"/>
+    <w:lsdException w:name="Medium Grid 1 Accent 1" w:semiHidden="0" w:uiPriority="67" w:unhideWhenUsed="0"/>
+    <w:lsdException w:name="Medium Grid 2 Accent 1" w:semiHidden="0" w:uiPriority="68" w:unhideWhenUsed="0"/>
+    <w:lsdException w:name="Medium Grid 3 Accent 1" w:semiHidden="0" w:uiPriority="69" w:unhideWhenUsed="0"/>
+    <w:lsdException w:name="Dark List Accent 1" w:semiHidden="0" w:uiPriority="70" w:unhideWhenUsed="0"/>
+    <w:lsdException w:name="Colorful Shading Accent 1" w:semiHidden="0" w:uiPriority="71" w:unhideWhenUsed="0"/>
+    <w:lsdException w:name="Colorful List Accent 1" w:semiHidden="0" w:uiPriority="72" w:unhideWhenUsed="0"/>
+    <w:lsdException w:name="Colorful Grid Accent 1" w:semiHidden="0" w:uiPriority="73" w:unhideWhenUsed="0"/>
+    <w:lsdException w:name="Light Shading Accent 2" w:semiHidden="0" w:uiPriority="60" w:unhideWhenUsed="0"/>
+    <w:lsdException w:name="Light List Accent 2" w:semiHidden="0" w:uiPriority="61" w:unhideWhenUsed="0"/>
+    <w:lsdException w:name="Light Grid Accent 2" w:semiHidden="0" w:uiPriority="62" w:unhideWhenUsed="0"/>
+    <w:lsdException w:name="Medium Shading 1 Accent 2" w:semiHidden="0" w:uiPriority="63" w:unhideWhenUsed="0"/>
+    <w:lsdException w:name="Medium Shading 2 Accent 2" w:semiHidden="0" w:uiPriority="64" w:unhideWhenUsed="0"/>
+    <w:lsdException w:name="Medium List 1 Accent 2" w:semiHidden="0" w:uiPriority="65" w:unhideWhenUsed="0"/>
+    <w:lsdException w:name="Medium List 2 Accent 2" w:semiHidden="0" w:uiPriority="66" w:unhideWhenUsed="0"/>
+    <w:lsdException w:name="Medium Grid 1 Accent 2" w:semiHidden="0" w:uiPriority="67" w:unhideWhenUsed="0"/>
+    <w:lsdException w:name="Medium Grid 2 Accent 2" w:semiHidden="0" w:uiPriority="68" w:unhideWhenUsed="0"/>
+    <w:lsdException w:name="Medium Grid 3 Accent 2" w:semiHidden="0" w:uiPriority="69" w:unhideWhenUsed="0"/>
+    <w:lsdException w:name="Dark List Accent 2" w:semiHidden="0" w:uiPriority="70" w:unhideWhenUsed="0"/>
+    <w:lsdException w:name="Colorful Shading Accent 2" w:semiHidden="0" w:uiPriority="71" w:unhideWhenUsed="0"/>
+    <w:lsdException w:name="Colorful List Accent 2" w:semiHidden="0" w:uiPriority="72" w:unhideWhenUsed="0"/>
+    <w:lsdException w:name="Colorful Grid Accent 2" w:semiHidden="0" w:uiPriority="73" w:unhideWhenUsed="0"/>
+    <w:lsdException w:name="Light Shading Accent 3" w:semiHidden="0" w:uiPriority="60" w:unhideWhenUsed="0"/>
+    <w:lsdException w:name="Light List Accent 3" w:semiHidden="0" w:uiPriority="61" w:unhideWhenUsed="0"/>
+    <w:lsdException w:name="Light Grid Accent 3" w:semiHidden="0" w:uiPriority="62" w:unhideWhenUsed="0"/>
+    <w:lsdException w:name="Medium Shading 1 Accent 3" w:semiHidden="0" w:uiPriority="63" w:unhideWhenUsed="0"/>
+    <w:lsdException w:name="Medium Shading 2 Accent 3" w:semiHidden="0" w:uiPriority="64" w:unhideWhenUsed="0"/>
+    <w:lsdException w:name="Medium List 1 Accent 3" w:semiHidden="0" w:uiPriority="65" w:unhideWhenUsed="0"/>
+    <w:lsdException w:name="Medium List 2 Accent 3" w:semiHidden="0" w:uiPriority="66" w:unhideWhenUsed="0"/>
+    <w:lsdException w:name="Medium Grid 1 Accent 3" w:semiHidden="0" w:uiPriority="67" w:unhideWhenUsed="0"/>
+    <w:lsdException w:name="Medium Grid 2 Accent 3" w:semiHidden="0" w:uiPriority="68" w:unhideWhenUsed="0"/>
+    <w:lsdException w:name="Medium Grid 3 Accent 3" w:semiHidden="0" w:uiPriority="69" w:unhideWhenUsed="0"/>
+    <w:lsdException w:name="Dark List Accent 3" w:semiHidden="0" w:uiPriority="70" w:unhideWhenUsed="0"/>
+    <w:lsdException w:name="Colorful Shading Accent 3" w:semiHidden="0" w:uiPriority="71" w:unhideWhenUsed="0"/>
+    <w:lsdException w:name="Colorful List Accent 3" w:semiHidden="0" w:uiPriority="72" w:unhideWhenUsed="0"/>
+    <w:lsdException w:name="Colorful Grid Accent 3" w:semiHidden="0" w:uiPriority="73" w:unhideWhenUsed="0"/>
+    <w:lsdException w:name="Light Shading Accent 4" w:semiHidden="0" w:uiPriority="60" w:unhideWhenUsed="0"/>
+    <w:lsdException w:name="Light List Accent 4" w:semiHidden="0" w:uiPriority="61" w:unhideWhenUsed="0"/>
+    <w:lsdException w:name="Light Grid Accent 4" w:semiHidden="0" w:uiPriority="62" w:unhideWhenUsed="0"/>
+    <w:lsdException w:name="Medium Shading 1 Accent 4" w:semiHidden="0" w:uiPriority="63" w:unhideWhenUsed="0"/>
+    <w:lsdException w:name="Medium Shading 2 Accent 4" w:semiHidden="0" w:uiPriority="64" w:unhideWhenUsed="0"/>
+    <w:lsdException w:name="Medium List 1 Accent 4" w:semiHidden="0" w:uiPriority="65" w:unhideWhenUsed="0"/>
+    <w:lsdException w:name="Medium List 2 Accent 4" w:semiHidden="0" w:uiPriority="66" w:unhideWhenUsed="0"/>
+    <w:lsdException w:name="Medium Grid 1 Accent 4" w:semiHidden="0" w:uiPriority="67" w:unhideWhenUsed="0"/>
+    <w:lsdException w:name="Medium Grid 2 Accent 4" w:semiHidden="0" w:uiPriority="68" w:unhideWhenUsed="0"/>
+    <w:lsdException w:name="Medium Grid 3 Accent 4" w:semiHidden="0" w:uiPriority="69" w:unhideWhenUsed="0"/>
+    <w:lsdException w:name="Dark List Accent 4" w:semiHidden="0" w:uiPriority="70" w:unhideWhenUsed="0"/>
+    <w:lsdException w:name="Colorful Shading Accent 4" w:semiHidden="0" w:uiPriority="71" w:unhideWhenUsed="0"/>
+    <w:lsdException w:name="Colorful List Accent 4" w:semiHidden="0" w:uiPriority="72" w:unhideWhenUsed="0"/>
+    <w:lsdException w:name="Colorful Grid Accent 4" w:semiHidden="0" w:uiPriority="73" w:unhideWhenUsed="0"/>
+    <w:lsdException w:name="Light Shading Accent 5" w:semiHidden="0" w:uiPriority="60" w:unhideWhenUsed="0"/>
+    <w:lsdException w:name="Light List Accent 5" w:semiHidden="0" w:uiPriority="61" w:unhideWhenUsed="0"/>
+    <w:lsdException w:name="Light Grid Accent 5" w:semiHidden="0" w:uiPriority="62" w:unhideWhenUsed="0"/>
+    <w:lsdException w:name="Medium Shading 1 Accent 5" w:semiHidden="0" w:uiPriority="63" w:unhideWhenUsed="0"/>
+    <w:lsdException w:name="Medium Shading 2 Accent 5" w:semiHidden="0" w:uiPriority="64" w:unhideWhenUsed="0"/>
+    <w:lsdException w:name="Medium List 1 Accent 5" w:semiHidden="0" w:uiPriority="65" w:unhideWhenUsed="0"/>
+    <w:lsdException w:name="Medium List 2 Accent 5" w:semiHidden="0" w:uiPriority="66" w:unhideWhenUsed="0"/>
+    <w:lsdException w:name="Medium Grid 1 Accent 5" w:semiHidden="0" w:uiPriority="67" w:unhideWhenUsed="0"/>
+    <w:lsdException w:name="Medium Grid 2 Accent 5" w:semiHidden="0" w:uiPriority="68" w:unhideWhenUsed="0"/>
+    <w:lsdException w:name="Medium Grid 3 Accent 5" w:semiHidden="0" w:uiPriority="69" w:unhideWhenUsed="0"/>
+    <w:lsdException w:name="Dark List Accent 5" w:semiHidden="0" w:uiPriority="70" w:unhideWhenUsed="0"/>
+    <w:lsdException w:name="Colorful Shading Accent 5" w:semiHidden="0" w:uiPriority="71" w:unhideWhenUsed="0"/>
+    <w:lsdException w:name="Colorful List Accent 5" w:semiHidden="0" w:uiPriority="72" w:unhideWhenUsed="0"/>
+    <w:lsdException w:name="Colorful Grid Accent 5" w:semiHidden="0" w:uiPriority="73" w:unhideWhenUsed="0"/>
+    <w:lsdException w:name="Light Shading Accent 6" w:semiHidden="0" w:uiPriority="60" w:unhideWhenUsed="0"/>
+    <w:lsdException w:name="Light List Accent 6" w:semiHidden="0" w:uiPriority="61" w:unhideWhenUsed="0"/>
+    <w:lsdException w:name="Light Grid Accent 6" w:semiHidden="0" w:uiPriority="62" w:unhideWhenUsed="0"/>
+    <w:lsdException w:name="Medium Shading 1 Accent 6" w:semiHidden="0" w:uiPriority="63" w:unhideWhenUsed="0"/>
+    <w:lsdException w:name="Medium Shading 2 Accent 6" w:semiHidden="0" w:uiPriority="64" w:unhideWhenUsed="0"/>
+    <w:lsdException w:name="Medium List 1 Accent 6" w:semiHidden="0" w:uiPriority="65" w:unhideWhenUsed="0"/>
+    <w:lsdException w:name="Medium List 2 Accent 6" w:semiHidden="0" w:uiPriority="66" w:unhideWhenUsed="0"/>
+    <w:lsdException w:name="Medium Grid 1 Accent 6" w:semiHidden="0" w:uiPriority="67" w:unhideWhenUsed="0"/>
+    <w:lsdException w:name="Medium Grid 2 Accent 6" w:semiHidden="0" w:uiPriority="68" w:unhideWhenUsed="0"/>
+    <w:lsdException w:name="Medium Grid 3 Accent 6" w:semiHidden="0" w:uiPriority="69" w:unhideWhenUsed="0"/>
+    <w:lsdException w:name="Dark List Accent 6" w:semiHidden="0" w:uiPriority="70" w:unhideWhenUsed="0"/>
+    <w:lsdException w:name="Colorful Shading Accent 6" w:semiHidden="0" w:uiPriority="71" w:unhideWhenUsed="0"/>
+    <w:lsdException w:name="Colorful List Accent 6" w:semiHidden="0" w:uiPriority="72" w:unhideWhenUsed="0"/>
+    <w:lsdException w:name="Colorful Grid Accent 6" w:semiHidden="0" w:uiPriority="73" w:unhideWhenUsed="0"/>
+    <w:lsdException w:name="Subtle Emphasis" w:semiHidden="0" w:uiPriority="19" w:unhideWhenUsed="0" w:qFormat="1"/>
+    <w:lsdException w:name="Intense Emphasis" w:semiHidden="0" w:uiPriority="21" w:unhideWhenUsed="0" w:qFormat="1"/>
+    <w:lsdException w:name="Subtle Reference" w:semiHidden="0" w:uiPriority="31" w:unhideWhenUsed="0" w:qFormat="1"/>
+    <w:lsdException w:name="Intense Reference" w:semiHidden="0" w:uiPriority="32" w:unhideWhenUsed="0" w:qFormat="1"/>
+    <w:lsdException w:name="Book Title" w:semiHidden="0" w:uiPriority="33" w:unhideWhenUsed="0" w:qFormat="1"/>
+    <w:lsdException w:name="Bibliography" w:uiPriority="37"/>
+    <w:lsdException w:name="TOC Heading" w:uiPriority="39" w:qFormat="1"/>
+  </w:latentStyles>
+  <w:style w:type="paragraph" w:default="1" w:styleId="Standard">
+    <w:name w:val="Normal"/>
+    <w:qFormat/>
+  </w:style>
+  <w:style w:type="character" w:default="1" w:styleId="Absatz-Standardschriftart">
+    <w:name w:val="Default Paragraph Font"/>
+    <w:uiPriority w:val="1"/>
+    <w:semiHidden/>
+    <w:unhideWhenUsed/>
+  </w:style>
+  <w:style w:type="table" w:default="1" w:styleId="NormaleTabelle">
+    <w:name w:val="Normal Table"/>
+    <w:uiPriority w:val="99"/>
+    <w:semiHidden/>
+    <w:unhideWhenUsed/>
+    <w:tblPr>
+      <w:tblInd w:w="0" w:type="dxa"/>
+      <w:tblCellMar>
+        <w:top w:w="0" w:type="dxa"/>
+        <w:left w:w="108" w:type="dxa"/>
+        <w:bottom w:w="0" w:type="dxa"/>
+        <w:right w:w="108" w:type="dxa"/>
+      </w:tblCellMar>
+    </w:tblPr>
+  </w:style>
+  <w:style w:type="numbering" w:default="1" w:styleId="KeineListe">
+    <w:name w:val="No List"/>
+    <w:uiPriority w:val="99"/>
+    <w:semiHidden/>
+    <w:unhideWhenUsed/>
+  </w:style>
+</w:styles>
+</file>
+
 <file path=word/theme/theme1.xml><?xml version="1.0" encoding="utf-8"?>
 <a:theme xmlns:a="http://schemas.openxmlformats.org/drawingml/2006/main" name="Hyperion">
   <a:themeElements>
@@ -7159,7 +7945,7 @@
 </file>
 
 <file path=customXml/itemProps2.xml><?xml version="1.0" encoding="utf-8"?>
-<ds:datastoreItem xmlns:ds="http://schemas.openxmlformats.org/officeDocument/2006/customXml" ds:itemID="{4FA84DCB-732A-48DC-8CD9-F7B717191AF8}">
+<ds:datastoreItem xmlns:ds="http://schemas.openxmlformats.org/officeDocument/2006/customXml" ds:itemID="{04BC1E55-0CAE-4734-8F65-BEC762D19D62}">
   <ds:schemaRefs>
     <ds:schemaRef ds:uri="http://schemas.openxmlformats.org/officeDocument/2006/bibliography"/>
   </ds:schemaRefs>

</xml_diff>